<commit_message>
Topic 5 - One Pager
</commit_message>
<xml_diff>
--- a/Topic 5 - One Pager.docx
+++ b/Topic 5 - One Pager.docx
@@ -1,6 +1,6 @@
 
 <file path=word/document.xml><?xml version="1.0" encoding="utf-8"?>
-<w:document xmlns:wpc="http://schemas.microsoft.com/office/word/2010/wordprocessingCanvas" xmlns:cx="http://schemas.microsoft.com/office/drawing/2014/chartex" xmlns:cx1="http://schemas.microsoft.com/office/drawing/2015/9/8/chartex" xmlns:cx2="http://schemas.microsoft.com/office/drawing/2015/10/21/chartex" xmlns:cx3="http://schemas.microsoft.com/office/drawing/2016/5/9/chartex" xmlns:cx4="http://schemas.microsoft.com/office/drawing/2016/5/10/chartex" xmlns:cx5="http://schemas.microsoft.com/office/drawing/2016/5/11/chartex" xmlns:cx6="http://schemas.microsoft.com/office/drawing/2016/5/12/chartex" xmlns:cx7="http://schemas.microsoft.com/office/drawing/2016/5/13/chartex" xmlns:cx8="http://schemas.microsoft.com/office/drawing/2016/5/14/chartex" xmlns:mc="http://schemas.openxmlformats.org/markup-compatibility/2006" xmlns:aink="http://schemas.microsoft.com/office/drawing/2016/ink" xmlns:am3d="http://schemas.microsoft.com/office/drawing/2017/model3d" xmlns:o="urn:schemas-microsoft-com:office:office" xmlns:oel="http://schemas.microsoft.com/office/2019/extlst" xmlns:r="http://schemas.openxmlformats.org/officeDocument/2006/relationships" xmlns:m="http://schemas.openxmlformats.org/officeDocument/2006/math" xmlns:v="urn:schemas-microsoft-com:vml" xmlns:wp14="http://schemas.microsoft.com/office/word/2010/wordprocessingDrawing" xmlns:wp="http://schemas.openxmlformats.org/drawingml/2006/wordprocessingDrawing" xmlns:w10="urn:schemas-microsoft-com:office:word" xmlns:w="http://schemas.openxmlformats.org/wordprocessingml/2006/main" xmlns:w14="http://schemas.microsoft.com/office/word/2010/wordml" xmlns:w15="http://schemas.microsoft.com/office/word/2012/wordml" xmlns:w16cex="http://schemas.microsoft.com/office/word/2018/wordml/cex" xmlns:w16cid="http://schemas.microsoft.com/office/word/2016/wordml/cid" xmlns:w16="http://schemas.microsoft.com/office/word/2018/wordml" xmlns:w16du="http://schemas.microsoft.com/office/word/2023/wordml/word16du" xmlns:w16sdtdh="http://schemas.microsoft.com/office/word/2020/wordml/sdtdatahash" xmlns:w16se="http://schemas.microsoft.com/office/word/2015/wordml/symex" xmlns:wpg="http://schemas.microsoft.com/office/word/2010/wordprocessingGroup" xmlns:wpi="http://schemas.microsoft.com/office/word/2010/wordprocessingInk" xmlns:wne="http://schemas.microsoft.com/office/word/2006/wordml" xmlns:wps="http://schemas.microsoft.com/office/word/2010/wordprocessingShape" mc:Ignorable="w14 w15 w16se w16cid w16 w16cex w16sdtdh w16du wp14">
+<w:document xmlns:wpc="http://schemas.microsoft.com/office/word/2010/wordprocessingCanvas" xmlns:cx="http://schemas.microsoft.com/office/drawing/2014/chartex" xmlns:cx1="http://schemas.microsoft.com/office/drawing/2015/9/8/chartex" xmlns:cx2="http://schemas.microsoft.com/office/drawing/2015/10/21/chartex" xmlns:cx3="http://schemas.microsoft.com/office/drawing/2016/5/9/chartex" xmlns:cx4="http://schemas.microsoft.com/office/drawing/2016/5/10/chartex" xmlns:cx5="http://schemas.microsoft.com/office/drawing/2016/5/11/chartex" xmlns:cx6="http://schemas.microsoft.com/office/drawing/2016/5/12/chartex" xmlns:cx7="http://schemas.microsoft.com/office/drawing/2016/5/13/chartex" xmlns:cx8="http://schemas.microsoft.com/office/drawing/2016/5/14/chartex" xmlns:mc="http://schemas.openxmlformats.org/markup-compatibility/2006" xmlns:aink="http://schemas.microsoft.com/office/drawing/2016/ink" xmlns:am3d="http://schemas.microsoft.com/office/drawing/2017/model3d" xmlns:o="urn:schemas-microsoft-com:office:office" xmlns:oel="http://schemas.microsoft.com/office/2019/extlst" xmlns:r="http://schemas.openxmlformats.org/officeDocument/2006/relationships" xmlns:m="http://schemas.openxmlformats.org/officeDocument/2006/math" xmlns:v="urn:schemas-microsoft-com:vml" xmlns:wp14="http://schemas.microsoft.com/office/word/2010/wordprocessingDrawing" xmlns:wp="http://schemas.openxmlformats.org/drawingml/2006/wordprocessingDrawing" xmlns:w10="urn:schemas-microsoft-com:office:word" xmlns:w="http://schemas.openxmlformats.org/wordprocessingml/2006/main" xmlns:w14="http://schemas.microsoft.com/office/word/2010/wordml" xmlns:w15="http://schemas.microsoft.com/office/word/2012/wordml" xmlns:w16cex="http://schemas.microsoft.com/office/word/2018/wordml/cex" xmlns:w16cid="http://schemas.microsoft.com/office/word/2016/wordml/cid" xmlns:w16="http://schemas.microsoft.com/office/word/2018/wordml" xmlns:w16sdtdh="http://schemas.microsoft.com/office/word/2020/wordml/sdtdatahash" xmlns:w16se="http://schemas.microsoft.com/office/word/2015/wordml/symex" xmlns:wpg="http://schemas.microsoft.com/office/word/2010/wordprocessingGroup" xmlns:wpi="http://schemas.microsoft.com/office/word/2010/wordprocessingInk" xmlns:wne="http://schemas.microsoft.com/office/word/2006/wordml" xmlns:wps="http://schemas.microsoft.com/office/word/2010/wordprocessingShape" mc:Ignorable="w14 w15 w16se w16cid w16 w16cex w16sdtdh wp14">
   <w:body>
     <w:p>
       <w:pPr>
@@ -9,7 +9,7 @@
       </w:pPr>
       <w:r>
         <w:rPr>
-          <w:rFonts w:ascii="Aptos" w:eastAsia="Aptos" w:hAnsi="Aptos" w:cs="Aptos"/>
+          <w:rFonts w:ascii="Aptos" w:hAnsi="Aptos" w:eastAsia="Aptos" w:cs="Aptos"/>
           <w:b/>
           <w:bCs/>
           <w:color w:val="ED7D31" w:themeColor="accent2"/>
@@ -24,7 +24,7 @@
         <w:spacing w:before="100" w:beforeAutospacing="1" w:after="0" w:line="240" w:lineRule="auto"/>
         <w:outlineLvl w:val="2"/>
         <w:rPr>
-          <w:rFonts w:ascii="Aptos" w:eastAsia="Times New Roman" w:hAnsi="Aptos" w:cs="Times New Roman"/>
+          <w:rFonts w:ascii="Aptos" w:hAnsi="Aptos" w:eastAsia="Times New Roman" w:cs="Times New Roman"/>
           <w:b/>
           <w:bCs/>
           <w:color w:val="2F5496" w:themeColor="accent1" w:themeShade="BF"/>
@@ -36,7 +36,7 @@
       </w:pPr>
       <w:r>
         <w:rPr>
-          <w:rFonts w:ascii="Aptos" w:eastAsia="Times New Roman" w:hAnsi="Aptos" w:cs="Times New Roman"/>
+          <w:rFonts w:ascii="Aptos" w:hAnsi="Aptos" w:eastAsia="Times New Roman" w:cs="Times New Roman"/>
           <w:b/>
           <w:bCs/>
           <w:color w:val="2F5496" w:themeColor="accent1" w:themeShade="BF"/>
@@ -49,7 +49,7 @@
       </w:r>
       <w:r>
         <w:rPr>
-          <w:rFonts w:ascii="Aptos" w:eastAsia="Times New Roman" w:hAnsi="Aptos" w:cs="Times New Roman"/>
+          <w:rFonts w:ascii="Aptos" w:hAnsi="Aptos" w:eastAsia="Times New Roman" w:cs="Times New Roman"/>
           <w:b/>
           <w:bCs/>
           <w:color w:val="2F5496" w:themeColor="accent1" w:themeShade="BF"/>
@@ -62,7 +62,7 @@
       </w:r>
       <w:r>
         <w:rPr>
-          <w:rFonts w:ascii="Aptos" w:eastAsia="Times New Roman" w:hAnsi="Aptos" w:cs="Times New Roman"/>
+          <w:rFonts w:ascii="Aptos" w:hAnsi="Aptos" w:eastAsia="Times New Roman" w:cs="Times New Roman"/>
           <w:b/>
           <w:bCs/>
           <w:color w:val="2F5496" w:themeColor="accent1" w:themeShade="BF"/>
@@ -74,11 +74,11 @@
         <w:t>:</w:t>
       </w:r>
     </w:p>
-    <w:p>
-      <w:pPr>
-        <w:spacing w:before="100" w:beforeAutospacing="1" w:after="100" w:afterAutospacing="1" w:line="240" w:lineRule="auto"/>
-        <w:rPr>
-          <w:rFonts w:ascii="Aptos" w:eastAsia="Times New Roman" w:hAnsi="Aptos" w:cs="Times New Roman"/>
+    <w:p w14:noSpellErr="1">
+      <w:pPr>
+        <w:spacing w:before="100" w:beforeAutospacing="on" w:after="100" w:afterAutospacing="on" w:line="240" w:lineRule="auto"/>
+        <w:rPr>
+          <w:rFonts w:ascii="Aptos" w:hAnsi="Aptos" w:eastAsia="Times New Roman" w:cs="Times New Roman"/>
           <w:kern w:val="0"/>
           <w:sz w:val="24"/>
           <w:szCs w:val="24"/>
@@ -87,59 +87,119 @@
       </w:pPr>
       <w:r>
         <w:rPr>
-          <w:rFonts w:ascii="Aptos" w:eastAsia="Times New Roman" w:hAnsi="Aptos" w:cs="Times New Roman"/>
-          <w:i/>
-          <w:iCs/>
+          <w:rFonts w:ascii="Aptos" w:hAnsi="Aptos" w:eastAsia="Times New Roman" w:cs="Times New Roman"/>
+          <w:i w:val="1"/>
+          <w:iCs w:val="1"/>
           <w:kern w:val="0"/>
           <w:sz w:val="24"/>
           <w:szCs w:val="24"/>
           <w14:ligatures w14:val="none"/>
         </w:rPr>
-        <w:t>"Is there a world where a distribution company can seamlessly provide and allow servicing of beneficiary information from partnering companies</w:t>
-      </w:r>
-      <w:r>
-        <w:rPr>
-          <w:rFonts w:ascii="Aptos" w:eastAsia="Times New Roman" w:hAnsi="Aptos" w:cs="Times New Roman"/>
-          <w:i/>
-          <w:iCs/>
+        <w:t xml:space="preserve">"Is there a world where a distribution </w:t>
+      </w:r>
+      <w:r>
+        <w:rPr>
+          <w:rFonts w:ascii="Aptos" w:hAnsi="Aptos" w:eastAsia="Times New Roman" w:cs="Times New Roman"/>
+          <w:i w:val="1"/>
+          <w:iCs w:val="1"/>
           <w:kern w:val="0"/>
           <w:sz w:val="24"/>
           <w:szCs w:val="24"/>
           <w14:ligatures w14:val="none"/>
         </w:rPr>
-        <w:t xml:space="preserve"> </w:t>
-      </w:r>
-      <w:r>
-        <w:rPr>
-          <w:rFonts w:ascii="Aptos" w:eastAsia="Times New Roman" w:hAnsi="Aptos" w:cs="Times New Roman"/>
-          <w:i/>
-          <w:iCs/>
+        <w:t xml:space="preserve">companies </w:t>
+      </w:r>
+      <w:r>
+        <w:rPr>
+          <w:rFonts w:ascii="Aptos" w:hAnsi="Aptos" w:eastAsia="Times New Roman" w:cs="Times New Roman"/>
+          <w:i w:val="1"/>
+          <w:iCs w:val="1"/>
           <w:kern w:val="0"/>
           <w:sz w:val="24"/>
           <w:szCs w:val="24"/>
           <w14:ligatures w14:val="none"/>
         </w:rPr>
-        <w:t>in one experience hub</w:t>
-      </w:r>
-      <w:r>
-        <w:rPr>
-          <w:rFonts w:ascii="Aptos" w:eastAsia="Times New Roman" w:hAnsi="Aptos" w:cs="Times New Roman"/>
-          <w:i/>
-          <w:iCs/>
+        <w:t xml:space="preserve">seamlessly </w:t>
+      </w:r>
+      <w:r>
+        <w:rPr>
+          <w:rFonts w:ascii="Aptos" w:hAnsi="Aptos" w:eastAsia="Times New Roman" w:cs="Times New Roman"/>
+          <w:i w:val="1"/>
+          <w:iCs w:val="1"/>
           <w:kern w:val="0"/>
           <w:sz w:val="24"/>
           <w:szCs w:val="24"/>
           <w14:ligatures w14:val="none"/>
         </w:rPr>
+        <w:t>integrate real-time beneficiary servicing and other contract maintenance across multiple partnering carrier</w:t>
+      </w:r>
+      <w:r>
+        <w:rPr>
+          <w:rFonts w:ascii="Aptos" w:hAnsi="Aptos" w:eastAsia="Times New Roman" w:cs="Times New Roman"/>
+          <w:i w:val="1"/>
+          <w:iCs w:val="1"/>
+          <w:kern w:val="0"/>
+          <w:sz w:val="24"/>
+          <w:szCs w:val="24"/>
+          <w14:ligatures w14:val="none"/>
+        </w:rPr>
+        <w:t xml:space="preserve"> companies</w:t>
+      </w:r>
+      <w:r>
+        <w:rPr>
+          <w:rFonts w:ascii="Aptos" w:hAnsi="Aptos" w:eastAsia="Times New Roman" w:cs="Times New Roman"/>
+          <w:i w:val="1"/>
+          <w:iCs w:val="1"/>
+          <w:kern w:val="0"/>
+          <w:sz w:val="24"/>
+          <w:szCs w:val="24"/>
+          <w14:ligatures w14:val="none"/>
+        </w:rPr>
+        <w:t xml:space="preserve"> </w:t>
+      </w:r>
+      <w:r>
+        <w:rPr>
+          <w:rFonts w:ascii="Aptos" w:hAnsi="Aptos" w:eastAsia="Times New Roman" w:cs="Times New Roman"/>
+          <w:i w:val="1"/>
+          <w:iCs w:val="1"/>
+          <w:kern w:val="0"/>
+          <w:sz w:val="24"/>
+          <w:szCs w:val="24"/>
+          <w14:ligatures w14:val="none"/>
+        </w:rPr>
+        <w:t>in one experience hub</w:t>
+      </w:r>
+      <w:r>
+        <w:rPr>
+          <w:rFonts w:ascii="Aptos" w:hAnsi="Aptos" w:eastAsia="Times New Roman" w:cs="Times New Roman"/>
+          <w:i w:val="1"/>
+          <w:iCs w:val="1"/>
+          <w:kern w:val="0"/>
+          <w:sz w:val="24"/>
+          <w:szCs w:val="24"/>
+          <w14:ligatures w14:val="none"/>
+        </w:rPr>
         <w:t>?"</w:t>
       </w:r>
     </w:p>
     <w:p>
       <w:pPr>
+        <w:spacing w:beforeAutospacing="on" w:afterAutospacing="on" w:line="240" w:lineRule="auto"/>
+        <w:rPr>
+          <w:rFonts w:ascii="Aptos" w:hAnsi="Aptos" w:eastAsia="Times New Roman" w:cs="Times New Roman"/>
+          <w:i w:val="1"/>
+          <w:iCs w:val="1"/>
+          <w:sz w:val="24"/>
+          <w:szCs w:val="24"/>
+        </w:rPr>
+      </w:pPr>
+    </w:p>
+    <w:p>
+      <w:pPr>
         <w:spacing w:before="100" w:beforeAutospacing="1" w:after="0" w:line="240" w:lineRule="auto"/>
         <w:outlineLvl w:val="2"/>
         <w:rPr>
-          <w:rFonts w:ascii="Aptos" w:eastAsia="Times New Roman" w:hAnsi="Aptos" w:cs="Times New Roman"/>
+          <w:rFonts w:ascii="Aptos" w:hAnsi="Aptos" w:eastAsia="Times New Roman" w:cs="Times New Roman"/>
           <w:b/>
           <w:bCs/>
           <w:color w:val="2F5496" w:themeColor="accent1" w:themeShade="BF"/>
@@ -151,7 +211,7 @@
       </w:pPr>
       <w:r>
         <w:rPr>
-          <w:rFonts w:ascii="Aptos" w:eastAsia="Times New Roman" w:hAnsi="Aptos" w:cs="Times New Roman"/>
+          <w:rFonts w:ascii="Aptos" w:hAnsi="Aptos" w:eastAsia="Times New Roman" w:cs="Times New Roman"/>
           <w:b/>
           <w:bCs/>
           <w:color w:val="2F5496" w:themeColor="accent1" w:themeShade="BF"/>
@@ -163,11 +223,11 @@
         <w:t>Current State &amp; Why It’s an Issue:</w:t>
       </w:r>
     </w:p>
-    <w:p>
-      <w:pPr>
-        <w:spacing w:before="100" w:beforeAutospacing="1" w:after="100" w:afterAutospacing="1" w:line="240" w:lineRule="auto"/>
-        <w:rPr>
-          <w:rFonts w:ascii="Aptos" w:eastAsia="Times New Roman" w:hAnsi="Aptos" w:cs="Times New Roman"/>
+    <w:p w14:noSpellErr="1">
+      <w:pPr>
+        <w:spacing w:before="100" w:beforeAutospacing="on" w:after="100" w:afterAutospacing="on" w:line="240" w:lineRule="auto"/>
+        <w:rPr>
+          <w:rFonts w:ascii="Aptos" w:hAnsi="Aptos" w:eastAsia="Times New Roman" w:cs="Times New Roman"/>
           <w:kern w:val="0"/>
           <w:sz w:val="24"/>
           <w:szCs w:val="24"/>
@@ -176,21 +236,51 @@
       </w:pPr>
       <w:r>
         <w:rPr>
-          <w:rFonts w:ascii="Aptos" w:eastAsia="Times New Roman" w:hAnsi="Aptos" w:cs="Times New Roman"/>
+          <w:rFonts w:ascii="Aptos" w:hAnsi="Aptos" w:eastAsia="Times New Roman" w:cs="Times New Roman"/>
           <w:kern w:val="0"/>
           <w:sz w:val="24"/>
           <w:szCs w:val="24"/>
           <w14:ligatures w14:val="none"/>
         </w:rPr>
-        <w:t>Customers with multiple products across different carriers must update their beneficiary information separately on each carrier’s website or through phone calls, which is time-consuming and inconsistent. This lack of centralization leads to inconvenience, confusion, and inefficiency, as different carriers use different processes and systems. A unified, digital solution would streamline this process, reducing time spent and improving the customer experience by offering a single platform to manage all beneficiary information.</w:t>
+        <w:t>Customers with multiple products across different carriers must update their beneficiary information</w:t>
+      </w:r>
+      <w:r>
+        <w:rPr>
+          <w:rFonts w:ascii="Aptos" w:hAnsi="Aptos" w:eastAsia="Times New Roman" w:cs="Times New Roman"/>
+          <w:kern w:val="0"/>
+          <w:sz w:val="24"/>
+          <w:szCs w:val="24"/>
+          <w14:ligatures w14:val="none"/>
+        </w:rPr>
+        <w:t>, address changes, and other transactions</w:t>
+      </w:r>
+      <w:r>
+        <w:rPr>
+          <w:rFonts w:ascii="Aptos" w:hAnsi="Aptos" w:eastAsia="Times New Roman" w:cs="Times New Roman"/>
+          <w:kern w:val="0"/>
+          <w:sz w:val="24"/>
+          <w:szCs w:val="24"/>
+          <w14:ligatures w14:val="none"/>
+        </w:rPr>
+        <w:t xml:space="preserve"> separately on each carrier’s website or through phone calls, which is time-consuming and inconsistent. This lack of centralization leads to inconvenience, confusion, and inefficiency, as different carriers use different processes and systems. A unified, digital solution would streamline this process, reducing time spent and improving the customer experience by offering a single platform to manage all beneficiary information.</w:t>
       </w:r>
     </w:p>
     <w:p>
       <w:pPr>
+        <w:spacing w:beforeAutospacing="on" w:afterAutospacing="on" w:line="240" w:lineRule="auto"/>
+        <w:rPr>
+          <w:rFonts w:ascii="Aptos" w:hAnsi="Aptos" w:eastAsia="Times New Roman" w:cs="Times New Roman"/>
+          <w:sz w:val="24"/>
+          <w:szCs w:val="24"/>
+        </w:rPr>
+      </w:pPr>
+    </w:p>
+    <w:p>
+      <w:pPr>
         <w:spacing w:before="100" w:beforeAutospacing="1" w:after="0" w:line="240" w:lineRule="auto"/>
         <w:outlineLvl w:val="2"/>
         <w:rPr>
-          <w:rFonts w:ascii="Aptos" w:eastAsia="Times New Roman" w:hAnsi="Aptos" w:cs="Times New Roman"/>
+          <w:rFonts w:ascii="Aptos" w:hAnsi="Aptos" w:eastAsia="Times New Roman" w:cs="Times New Roman"/>
           <w:b/>
           <w:bCs/>
           <w:color w:val="44546A" w:themeColor="text2"/>
@@ -202,7 +292,7 @@
       </w:pPr>
       <w:r>
         <w:rPr>
-          <w:rFonts w:ascii="Aptos" w:eastAsia="Times New Roman" w:hAnsi="Aptos" w:cs="Times New Roman"/>
+          <w:rFonts w:ascii="Aptos" w:hAnsi="Aptos" w:eastAsia="Times New Roman" w:cs="Times New Roman"/>
           <w:b/>
           <w:bCs/>
           <w:color w:val="2F5496" w:themeColor="accent1" w:themeShade="BF"/>
@@ -222,7 +312,7 @@
         </w:numPr>
         <w:spacing w:before="100" w:beforeAutospacing="1" w:after="100" w:afterAutospacing="1" w:line="240" w:lineRule="auto"/>
         <w:rPr>
-          <w:rFonts w:ascii="Aptos" w:eastAsia="Times New Roman" w:hAnsi="Aptos" w:cs="Times New Roman"/>
+          <w:rFonts w:ascii="Aptos" w:hAnsi="Aptos" w:eastAsia="Times New Roman" w:cs="Times New Roman"/>
           <w:kern w:val="0"/>
           <w:sz w:val="24"/>
           <w:szCs w:val="24"/>
@@ -231,7 +321,7 @@
       </w:pPr>
       <w:r>
         <w:rPr>
-          <w:rFonts w:ascii="Aptos" w:eastAsia="Times New Roman" w:hAnsi="Aptos" w:cs="Times New Roman"/>
+          <w:rFonts w:ascii="Aptos" w:hAnsi="Aptos" w:eastAsia="Times New Roman" w:cs="Times New Roman"/>
           <w:b/>
           <w:bCs/>
           <w:kern w:val="0"/>
@@ -243,7 +333,7 @@
       </w:r>
       <w:r>
         <w:rPr>
-          <w:rFonts w:ascii="Aptos" w:eastAsia="Times New Roman" w:hAnsi="Aptos" w:cs="Times New Roman"/>
+          <w:rFonts w:ascii="Aptos" w:hAnsi="Aptos" w:eastAsia="Times New Roman" w:cs="Times New Roman"/>
           <w:kern w:val="0"/>
           <w:sz w:val="24"/>
           <w:szCs w:val="24"/>
@@ -260,7 +350,7 @@
         </w:numPr>
         <w:spacing w:before="100" w:beforeAutospacing="1" w:after="100" w:afterAutospacing="1" w:line="240" w:lineRule="auto"/>
         <w:rPr>
-          <w:rFonts w:ascii="Aptos" w:eastAsia="Times New Roman" w:hAnsi="Aptos" w:cs="Times New Roman"/>
+          <w:rFonts w:ascii="Aptos" w:hAnsi="Aptos" w:eastAsia="Times New Roman" w:cs="Times New Roman"/>
           <w:kern w:val="0"/>
           <w:sz w:val="24"/>
           <w:szCs w:val="24"/>
@@ -269,7 +359,7 @@
       </w:pPr>
       <w:r>
         <w:rPr>
-          <w:rFonts w:ascii="Aptos" w:eastAsia="Times New Roman" w:hAnsi="Aptos" w:cs="Times New Roman"/>
+          <w:rFonts w:ascii="Aptos" w:hAnsi="Aptos" w:eastAsia="Times New Roman" w:cs="Times New Roman"/>
           <w:b/>
           <w:bCs/>
           <w:kern w:val="0"/>
@@ -281,7 +371,7 @@
       </w:r>
       <w:r>
         <w:rPr>
-          <w:rFonts w:ascii="Aptos" w:eastAsia="Times New Roman" w:hAnsi="Aptos" w:cs="Times New Roman"/>
+          <w:rFonts w:ascii="Aptos" w:hAnsi="Aptos" w:eastAsia="Times New Roman" w:cs="Times New Roman"/>
           <w:kern w:val="0"/>
           <w:sz w:val="24"/>
           <w:szCs w:val="24"/>
@@ -298,7 +388,7 @@
         </w:numPr>
         <w:spacing w:before="100" w:beforeAutospacing="1" w:after="100" w:afterAutospacing="1" w:line="240" w:lineRule="auto"/>
         <w:rPr>
-          <w:rFonts w:ascii="Aptos" w:eastAsia="Times New Roman" w:hAnsi="Aptos" w:cs="Times New Roman"/>
+          <w:rFonts w:ascii="Aptos" w:hAnsi="Aptos" w:eastAsia="Times New Roman" w:cs="Times New Roman"/>
           <w:kern w:val="0"/>
           <w:sz w:val="24"/>
           <w:szCs w:val="24"/>
@@ -307,7 +397,7 @@
       </w:pPr>
       <w:r>
         <w:rPr>
-          <w:rFonts w:ascii="Aptos" w:eastAsia="Times New Roman" w:hAnsi="Aptos" w:cs="Times New Roman"/>
+          <w:rFonts w:ascii="Aptos" w:hAnsi="Aptos" w:eastAsia="Times New Roman" w:cs="Times New Roman"/>
           <w:b/>
           <w:bCs/>
           <w:kern w:val="0"/>
@@ -319,7 +409,7 @@
       </w:r>
       <w:r>
         <w:rPr>
-          <w:rFonts w:ascii="Aptos" w:eastAsia="Times New Roman" w:hAnsi="Aptos" w:cs="Times New Roman"/>
+          <w:rFonts w:ascii="Aptos" w:hAnsi="Aptos" w:eastAsia="Times New Roman" w:cs="Times New Roman"/>
           <w:kern w:val="0"/>
           <w:sz w:val="24"/>
           <w:szCs w:val="24"/>
@@ -336,7 +426,7 @@
         </w:numPr>
         <w:spacing w:before="100" w:beforeAutospacing="1" w:after="100" w:afterAutospacing="1" w:line="240" w:lineRule="auto"/>
         <w:rPr>
-          <w:rFonts w:ascii="Aptos" w:eastAsia="Times New Roman" w:hAnsi="Aptos" w:cs="Times New Roman"/>
+          <w:rFonts w:ascii="Aptos" w:hAnsi="Aptos" w:eastAsia="Times New Roman" w:cs="Times New Roman"/>
           <w:kern w:val="0"/>
           <w:sz w:val="24"/>
           <w:szCs w:val="24"/>
@@ -345,7 +435,7 @@
       </w:pPr>
       <w:r>
         <w:rPr>
-          <w:rFonts w:ascii="Aptos" w:eastAsia="Times New Roman" w:hAnsi="Aptos" w:cs="Times New Roman"/>
+          <w:rFonts w:ascii="Aptos" w:hAnsi="Aptos" w:eastAsia="Times New Roman" w:cs="Times New Roman"/>
           <w:b/>
           <w:bCs/>
           <w:kern w:val="0"/>
@@ -357,7 +447,7 @@
       </w:r>
       <w:r>
         <w:rPr>
-          <w:rFonts w:ascii="Aptos" w:eastAsia="Times New Roman" w:hAnsi="Aptos" w:cs="Times New Roman"/>
+          <w:rFonts w:ascii="Aptos" w:hAnsi="Aptos" w:eastAsia="Times New Roman" w:cs="Times New Roman"/>
           <w:kern w:val="0"/>
           <w:sz w:val="24"/>
           <w:szCs w:val="24"/>
@@ -369,7 +459,7 @@
     <w:p>
       <w:pPr>
         <w:rPr>
-          <w:rFonts w:ascii="Aptos" w:eastAsia="Times New Roman" w:hAnsi="Aptos" w:cs="Times New Roman"/>
+          <w:rFonts w:ascii="Aptos" w:hAnsi="Aptos" w:eastAsia="Times New Roman" w:cs="Times New Roman"/>
           <w:kern w:val="0"/>
           <w:sz w:val="24"/>
           <w:szCs w:val="24"/>
@@ -378,7 +468,7 @@
       </w:pPr>
       <w:r>
         <w:rPr>
-          <w:rFonts w:ascii="Aptos" w:eastAsia="Times New Roman" w:hAnsi="Aptos" w:cs="Times New Roman"/>
+          <w:rFonts w:ascii="Aptos" w:hAnsi="Aptos" w:eastAsia="Times New Roman" w:cs="Times New Roman"/>
           <w:kern w:val="0"/>
           <w:sz w:val="24"/>
           <w:szCs w:val="24"/>
@@ -407,7 +497,6 @@
           <w:sz w:val="18"/>
           <w:szCs w:val="18"/>
         </w:rPr>
-        <w:lastRenderedPageBreak/>
         <w:t xml:space="preserve">Legal Disclosures: </w:t>
       </w:r>
       <w:r>
@@ -621,7 +710,7 @@
         </w:rPr>
         <w:t>The event is subject to the </w:t>
       </w:r>
-      <w:hyperlink r:id="rId10" w:tgtFrame="_blank" w:history="1">
+      <w:hyperlink w:tgtFrame="_blank" w:history="1" r:id="rId10">
         <w:r>
           <w:rPr>
             <w:rStyle w:val="normaltextrun"/>
@@ -685,7 +774,7 @@
       <w:pPr>
         <w:spacing w:before="100" w:beforeAutospacing="1" w:after="100" w:afterAutospacing="1" w:line="240" w:lineRule="auto"/>
         <w:rPr>
-          <w:rFonts w:ascii="Aptos" w:eastAsia="Times New Roman" w:hAnsi="Aptos" w:cs="Times New Roman"/>
+          <w:rFonts w:ascii="Aptos" w:hAnsi="Aptos" w:eastAsia="Times New Roman" w:cs="Times New Roman"/>
           <w:kern w:val="0"/>
           <w:sz w:val="24"/>
           <w:szCs w:val="24"/>
@@ -695,7 +784,7 @@
     </w:p>
     <w:sectPr>
       <w:headerReference w:type="default" r:id="rId11"/>
-      <w:pgSz w:w="12240" w:h="15840"/>
+      <w:pgSz w:w="12240" w:h="15840" w:orient="portrait"/>
       <w:pgMar w:top="1440" w:right="1440" w:bottom="1440" w:left="1440" w:header="720" w:footer="720" w:gutter="0"/>
       <w:cols w:space="720"/>
       <w:docGrid w:linePitch="360"/>
@@ -705,7 +794,7 @@
 </file>
 
 <file path=word/endnotes.xml><?xml version="1.0" encoding="utf-8"?>
-<w:endnotes xmlns:wpc="http://schemas.microsoft.com/office/word/2010/wordprocessingCanvas" xmlns:cx="http://schemas.microsoft.com/office/drawing/2014/chartex" xmlns:cx1="http://schemas.microsoft.com/office/drawing/2015/9/8/chartex" xmlns:cx2="http://schemas.microsoft.com/office/drawing/2015/10/21/chartex" xmlns:cx3="http://schemas.microsoft.com/office/drawing/2016/5/9/chartex" xmlns:cx4="http://schemas.microsoft.com/office/drawing/2016/5/10/chartex" xmlns:cx5="http://schemas.microsoft.com/office/drawing/2016/5/11/chartex" xmlns:cx6="http://schemas.microsoft.com/office/drawing/2016/5/12/chartex" xmlns:cx7="http://schemas.microsoft.com/office/drawing/2016/5/13/chartex" xmlns:cx8="http://schemas.microsoft.com/office/drawing/2016/5/14/chartex" xmlns:mc="http://schemas.openxmlformats.org/markup-compatibility/2006" xmlns:aink="http://schemas.microsoft.com/office/drawing/2016/ink" xmlns:am3d="http://schemas.microsoft.com/office/drawing/2017/model3d" xmlns:o="urn:schemas-microsoft-com:office:office" xmlns:oel="http://schemas.microsoft.com/office/2019/extlst" xmlns:r="http://schemas.openxmlformats.org/officeDocument/2006/relationships" xmlns:m="http://schemas.openxmlformats.org/officeDocument/2006/math" xmlns:v="urn:schemas-microsoft-com:vml" xmlns:wp14="http://schemas.microsoft.com/office/word/2010/wordprocessingDrawing" xmlns:wp="http://schemas.openxmlformats.org/drawingml/2006/wordprocessingDrawing" xmlns:w10="urn:schemas-microsoft-com:office:word" xmlns:w="http://schemas.openxmlformats.org/wordprocessingml/2006/main" xmlns:w14="http://schemas.microsoft.com/office/word/2010/wordml" xmlns:w15="http://schemas.microsoft.com/office/word/2012/wordml" xmlns:w16cex="http://schemas.microsoft.com/office/word/2018/wordml/cex" xmlns:w16cid="http://schemas.microsoft.com/office/word/2016/wordml/cid" xmlns:w16="http://schemas.microsoft.com/office/word/2018/wordml" xmlns:w16du="http://schemas.microsoft.com/office/word/2023/wordml/word16du" xmlns:w16sdtdh="http://schemas.microsoft.com/office/word/2020/wordml/sdtdatahash" xmlns:w16se="http://schemas.microsoft.com/office/word/2015/wordml/symex" xmlns:wpg="http://schemas.microsoft.com/office/word/2010/wordprocessingGroup" xmlns:wpi="http://schemas.microsoft.com/office/word/2010/wordprocessingInk" xmlns:wne="http://schemas.microsoft.com/office/word/2006/wordml" xmlns:wps="http://schemas.microsoft.com/office/word/2010/wordprocessingShape" mc:Ignorable="w14 w15 w16se w16cid w16 w16cex w16sdtdh w16du wp14">
+<w:endnotes xmlns:wpc="http://schemas.microsoft.com/office/word/2010/wordprocessingCanvas" xmlns:cx="http://schemas.microsoft.com/office/drawing/2014/chartex" xmlns:cx1="http://schemas.microsoft.com/office/drawing/2015/9/8/chartex" xmlns:cx2="http://schemas.microsoft.com/office/drawing/2015/10/21/chartex" xmlns:cx3="http://schemas.microsoft.com/office/drawing/2016/5/9/chartex" xmlns:cx4="http://schemas.microsoft.com/office/drawing/2016/5/10/chartex" xmlns:cx5="http://schemas.microsoft.com/office/drawing/2016/5/11/chartex" xmlns:cx6="http://schemas.microsoft.com/office/drawing/2016/5/12/chartex" xmlns:cx7="http://schemas.microsoft.com/office/drawing/2016/5/13/chartex" xmlns:cx8="http://schemas.microsoft.com/office/drawing/2016/5/14/chartex" xmlns:mc="http://schemas.openxmlformats.org/markup-compatibility/2006" xmlns:aink="http://schemas.microsoft.com/office/drawing/2016/ink" xmlns:am3d="http://schemas.microsoft.com/office/drawing/2017/model3d" xmlns:o="urn:schemas-microsoft-com:office:office" xmlns:oel="http://schemas.microsoft.com/office/2019/extlst" xmlns:r="http://schemas.openxmlformats.org/officeDocument/2006/relationships" xmlns:m="http://schemas.openxmlformats.org/officeDocument/2006/math" xmlns:v="urn:schemas-microsoft-com:vml" xmlns:wp14="http://schemas.microsoft.com/office/word/2010/wordprocessingDrawing" xmlns:wp="http://schemas.openxmlformats.org/drawingml/2006/wordprocessingDrawing" xmlns:w10="urn:schemas-microsoft-com:office:word" xmlns:w="http://schemas.openxmlformats.org/wordprocessingml/2006/main" xmlns:w14="http://schemas.microsoft.com/office/word/2010/wordml" xmlns:w15="http://schemas.microsoft.com/office/word/2012/wordml" xmlns:w16cex="http://schemas.microsoft.com/office/word/2018/wordml/cex" xmlns:w16cid="http://schemas.microsoft.com/office/word/2016/wordml/cid" xmlns:w16="http://schemas.microsoft.com/office/word/2018/wordml" xmlns:w16sdtdh="http://schemas.microsoft.com/office/word/2020/wordml/sdtdatahash" xmlns:w16se="http://schemas.microsoft.com/office/word/2015/wordml/symex" xmlns:wpg="http://schemas.microsoft.com/office/word/2010/wordprocessingGroup" xmlns:wpi="http://schemas.microsoft.com/office/word/2010/wordprocessingInk" xmlns:wne="http://schemas.microsoft.com/office/word/2006/wordml" xmlns:wps="http://schemas.microsoft.com/office/word/2010/wordprocessingShape" mc:Ignorable="w14 w15 w16se w16cid w16 w16cex w16sdtdh wp14">
   <w:endnote w:type="separator" w:id="-1">
     <w:p>
       <w:pPr>
@@ -737,7 +826,7 @@
 </file>
 
 <file path=word/footnotes.xml><?xml version="1.0" encoding="utf-8"?>
-<w:footnotes xmlns:wpc="http://schemas.microsoft.com/office/word/2010/wordprocessingCanvas" xmlns:cx="http://schemas.microsoft.com/office/drawing/2014/chartex" xmlns:cx1="http://schemas.microsoft.com/office/drawing/2015/9/8/chartex" xmlns:cx2="http://schemas.microsoft.com/office/drawing/2015/10/21/chartex" xmlns:cx3="http://schemas.microsoft.com/office/drawing/2016/5/9/chartex" xmlns:cx4="http://schemas.microsoft.com/office/drawing/2016/5/10/chartex" xmlns:cx5="http://schemas.microsoft.com/office/drawing/2016/5/11/chartex" xmlns:cx6="http://schemas.microsoft.com/office/drawing/2016/5/12/chartex" xmlns:cx7="http://schemas.microsoft.com/office/drawing/2016/5/13/chartex" xmlns:cx8="http://schemas.microsoft.com/office/drawing/2016/5/14/chartex" xmlns:mc="http://schemas.openxmlformats.org/markup-compatibility/2006" xmlns:aink="http://schemas.microsoft.com/office/drawing/2016/ink" xmlns:am3d="http://schemas.microsoft.com/office/drawing/2017/model3d" xmlns:o="urn:schemas-microsoft-com:office:office" xmlns:oel="http://schemas.microsoft.com/office/2019/extlst" xmlns:r="http://schemas.openxmlformats.org/officeDocument/2006/relationships" xmlns:m="http://schemas.openxmlformats.org/officeDocument/2006/math" xmlns:v="urn:schemas-microsoft-com:vml" xmlns:wp14="http://schemas.microsoft.com/office/word/2010/wordprocessingDrawing" xmlns:wp="http://schemas.openxmlformats.org/drawingml/2006/wordprocessingDrawing" xmlns:w10="urn:schemas-microsoft-com:office:word" xmlns:w="http://schemas.openxmlformats.org/wordprocessingml/2006/main" xmlns:w14="http://schemas.microsoft.com/office/word/2010/wordml" xmlns:w15="http://schemas.microsoft.com/office/word/2012/wordml" xmlns:w16cex="http://schemas.microsoft.com/office/word/2018/wordml/cex" xmlns:w16cid="http://schemas.microsoft.com/office/word/2016/wordml/cid" xmlns:w16="http://schemas.microsoft.com/office/word/2018/wordml" xmlns:w16du="http://schemas.microsoft.com/office/word/2023/wordml/word16du" xmlns:w16sdtdh="http://schemas.microsoft.com/office/word/2020/wordml/sdtdatahash" xmlns:w16se="http://schemas.microsoft.com/office/word/2015/wordml/symex" xmlns:wpg="http://schemas.microsoft.com/office/word/2010/wordprocessingGroup" xmlns:wpi="http://schemas.microsoft.com/office/word/2010/wordprocessingInk" xmlns:wne="http://schemas.microsoft.com/office/word/2006/wordml" xmlns:wps="http://schemas.microsoft.com/office/word/2010/wordprocessingShape" mc:Ignorable="w14 w15 w16se w16cid w16 w16cex w16sdtdh w16du wp14">
+<w:footnotes xmlns:wpc="http://schemas.microsoft.com/office/word/2010/wordprocessingCanvas" xmlns:cx="http://schemas.microsoft.com/office/drawing/2014/chartex" xmlns:cx1="http://schemas.microsoft.com/office/drawing/2015/9/8/chartex" xmlns:cx2="http://schemas.microsoft.com/office/drawing/2015/10/21/chartex" xmlns:cx3="http://schemas.microsoft.com/office/drawing/2016/5/9/chartex" xmlns:cx4="http://schemas.microsoft.com/office/drawing/2016/5/10/chartex" xmlns:cx5="http://schemas.microsoft.com/office/drawing/2016/5/11/chartex" xmlns:cx6="http://schemas.microsoft.com/office/drawing/2016/5/12/chartex" xmlns:cx7="http://schemas.microsoft.com/office/drawing/2016/5/13/chartex" xmlns:cx8="http://schemas.microsoft.com/office/drawing/2016/5/14/chartex" xmlns:mc="http://schemas.openxmlformats.org/markup-compatibility/2006" xmlns:aink="http://schemas.microsoft.com/office/drawing/2016/ink" xmlns:am3d="http://schemas.microsoft.com/office/drawing/2017/model3d" xmlns:o="urn:schemas-microsoft-com:office:office" xmlns:oel="http://schemas.microsoft.com/office/2019/extlst" xmlns:r="http://schemas.openxmlformats.org/officeDocument/2006/relationships" xmlns:m="http://schemas.openxmlformats.org/officeDocument/2006/math" xmlns:v="urn:schemas-microsoft-com:vml" xmlns:wp14="http://schemas.microsoft.com/office/word/2010/wordprocessingDrawing" xmlns:wp="http://schemas.openxmlformats.org/drawingml/2006/wordprocessingDrawing" xmlns:w10="urn:schemas-microsoft-com:office:word" xmlns:w="http://schemas.openxmlformats.org/wordprocessingml/2006/main" xmlns:w14="http://schemas.microsoft.com/office/word/2010/wordml" xmlns:w15="http://schemas.microsoft.com/office/word/2012/wordml" xmlns:w16cex="http://schemas.microsoft.com/office/word/2018/wordml/cex" xmlns:w16cid="http://schemas.microsoft.com/office/word/2016/wordml/cid" xmlns:w16="http://schemas.microsoft.com/office/word/2018/wordml" xmlns:w16sdtdh="http://schemas.microsoft.com/office/word/2020/wordml/sdtdatahash" xmlns:w16se="http://schemas.microsoft.com/office/word/2015/wordml/symex" xmlns:wpg="http://schemas.microsoft.com/office/word/2010/wordprocessingGroup" xmlns:wpi="http://schemas.microsoft.com/office/word/2010/wordprocessingInk" xmlns:wne="http://schemas.microsoft.com/office/word/2006/wordml" xmlns:wps="http://schemas.microsoft.com/office/word/2010/wordprocessingShape" mc:Ignorable="w14 w15 w16se w16cid w16 w16cex w16sdtdh wp14">
   <w:footnote w:type="separator" w:id="-1">
     <w:p>
       <w:pPr>
@@ -769,7 +858,7 @@
 </file>
 
 <file path=word/header1.xml><?xml version="1.0" encoding="utf-8"?>
-<w:hdr xmlns:wpc="http://schemas.microsoft.com/office/word/2010/wordprocessingCanvas" xmlns:cx="http://schemas.microsoft.com/office/drawing/2014/chartex" xmlns:cx1="http://schemas.microsoft.com/office/drawing/2015/9/8/chartex" xmlns:cx2="http://schemas.microsoft.com/office/drawing/2015/10/21/chartex" xmlns:cx3="http://schemas.microsoft.com/office/drawing/2016/5/9/chartex" xmlns:cx4="http://schemas.microsoft.com/office/drawing/2016/5/10/chartex" xmlns:cx5="http://schemas.microsoft.com/office/drawing/2016/5/11/chartex" xmlns:cx6="http://schemas.microsoft.com/office/drawing/2016/5/12/chartex" xmlns:cx7="http://schemas.microsoft.com/office/drawing/2016/5/13/chartex" xmlns:cx8="http://schemas.microsoft.com/office/drawing/2016/5/14/chartex" xmlns:mc="http://schemas.openxmlformats.org/markup-compatibility/2006" xmlns:aink="http://schemas.microsoft.com/office/drawing/2016/ink" xmlns:am3d="http://schemas.microsoft.com/office/drawing/2017/model3d" xmlns:o="urn:schemas-microsoft-com:office:office" xmlns:oel="http://schemas.microsoft.com/office/2019/extlst" xmlns:r="http://schemas.openxmlformats.org/officeDocument/2006/relationships" xmlns:m="http://schemas.openxmlformats.org/officeDocument/2006/math" xmlns:v="urn:schemas-microsoft-com:vml" xmlns:wp14="http://schemas.microsoft.com/office/word/2010/wordprocessingDrawing" xmlns:wp="http://schemas.openxmlformats.org/drawingml/2006/wordprocessingDrawing" xmlns:w10="urn:schemas-microsoft-com:office:word" xmlns:w="http://schemas.openxmlformats.org/wordprocessingml/2006/main" xmlns:w14="http://schemas.microsoft.com/office/word/2010/wordml" xmlns:w15="http://schemas.microsoft.com/office/word/2012/wordml" xmlns:w16cex="http://schemas.microsoft.com/office/word/2018/wordml/cex" xmlns:w16cid="http://schemas.microsoft.com/office/word/2016/wordml/cid" xmlns:w16="http://schemas.microsoft.com/office/word/2018/wordml" xmlns:w16du="http://schemas.microsoft.com/office/word/2023/wordml/word16du" xmlns:w16sdtdh="http://schemas.microsoft.com/office/word/2020/wordml/sdtdatahash" xmlns:w16se="http://schemas.microsoft.com/office/word/2015/wordml/symex" xmlns:wpg="http://schemas.microsoft.com/office/word/2010/wordprocessingGroup" xmlns:wpi="http://schemas.microsoft.com/office/word/2010/wordprocessingInk" xmlns:wne="http://schemas.microsoft.com/office/word/2006/wordml" xmlns:wps="http://schemas.microsoft.com/office/word/2010/wordprocessingShape" mc:Ignorable="w14 w15 w16se w16cid w16 w16cex w16sdtdh w16du wp14">
+<w:hdr xmlns:wpc="http://schemas.microsoft.com/office/word/2010/wordprocessingCanvas" xmlns:cx="http://schemas.microsoft.com/office/drawing/2014/chartex" xmlns:cx1="http://schemas.microsoft.com/office/drawing/2015/9/8/chartex" xmlns:cx2="http://schemas.microsoft.com/office/drawing/2015/10/21/chartex" xmlns:cx3="http://schemas.microsoft.com/office/drawing/2016/5/9/chartex" xmlns:cx4="http://schemas.microsoft.com/office/drawing/2016/5/10/chartex" xmlns:cx5="http://schemas.microsoft.com/office/drawing/2016/5/11/chartex" xmlns:cx6="http://schemas.microsoft.com/office/drawing/2016/5/12/chartex" xmlns:cx7="http://schemas.microsoft.com/office/drawing/2016/5/13/chartex" xmlns:cx8="http://schemas.microsoft.com/office/drawing/2016/5/14/chartex" xmlns:mc="http://schemas.openxmlformats.org/markup-compatibility/2006" xmlns:aink="http://schemas.microsoft.com/office/drawing/2016/ink" xmlns:am3d="http://schemas.microsoft.com/office/drawing/2017/model3d" xmlns:o="urn:schemas-microsoft-com:office:office" xmlns:oel="http://schemas.microsoft.com/office/2019/extlst" xmlns:r="http://schemas.openxmlformats.org/officeDocument/2006/relationships" xmlns:m="http://schemas.openxmlformats.org/officeDocument/2006/math" xmlns:v="urn:schemas-microsoft-com:vml" xmlns:wp14="http://schemas.microsoft.com/office/word/2010/wordprocessingDrawing" xmlns:wp="http://schemas.openxmlformats.org/drawingml/2006/wordprocessingDrawing" xmlns:w10="urn:schemas-microsoft-com:office:word" xmlns:w="http://schemas.openxmlformats.org/wordprocessingml/2006/main" xmlns:w14="http://schemas.microsoft.com/office/word/2010/wordml" xmlns:w15="http://schemas.microsoft.com/office/word/2012/wordml" xmlns:w16cex="http://schemas.microsoft.com/office/word/2018/wordml/cex" xmlns:w16cid="http://schemas.microsoft.com/office/word/2016/wordml/cid" xmlns:w16="http://schemas.microsoft.com/office/word/2018/wordml" xmlns:w16sdtdh="http://schemas.microsoft.com/office/word/2020/wordml/sdtdatahash" xmlns:w16se="http://schemas.microsoft.com/office/word/2015/wordml/symex" xmlns:wpg="http://schemas.microsoft.com/office/word/2010/wordprocessingGroup" xmlns:wpi="http://schemas.microsoft.com/office/word/2010/wordprocessingInk" xmlns:wne="http://schemas.microsoft.com/office/word/2006/wordml" xmlns:wps="http://schemas.microsoft.com/office/word/2010/wordprocessingShape" xmlns:a="http://schemas.openxmlformats.org/drawingml/2006/main" xmlns:pic="http://schemas.openxmlformats.org/drawingml/2006/picture" xmlns:a14="http://schemas.microsoft.com/office/drawing/2010/main" mc:Ignorable="w14 w15 w16se w16cid w16 w16cex w16sdtdh wp14">
   <w:p>
     <w:pPr>
       <w:pStyle w:val="Header"/>
@@ -826,7 +915,7 @@
 </file>
 
 <file path=word/numbering.xml><?xml version="1.0" encoding="utf-8"?>
-<w:numbering xmlns:wpc="http://schemas.microsoft.com/office/word/2010/wordprocessingCanvas" xmlns:cx="http://schemas.microsoft.com/office/drawing/2014/chartex" xmlns:cx1="http://schemas.microsoft.com/office/drawing/2015/9/8/chartex" xmlns:cx2="http://schemas.microsoft.com/office/drawing/2015/10/21/chartex" xmlns:cx3="http://schemas.microsoft.com/office/drawing/2016/5/9/chartex" xmlns:cx4="http://schemas.microsoft.com/office/drawing/2016/5/10/chartex" xmlns:cx5="http://schemas.microsoft.com/office/drawing/2016/5/11/chartex" xmlns:cx6="http://schemas.microsoft.com/office/drawing/2016/5/12/chartex" xmlns:cx7="http://schemas.microsoft.com/office/drawing/2016/5/13/chartex" xmlns:cx8="http://schemas.microsoft.com/office/drawing/2016/5/14/chartex" xmlns:mc="http://schemas.openxmlformats.org/markup-compatibility/2006" xmlns:aink="http://schemas.microsoft.com/office/drawing/2016/ink" xmlns:am3d="http://schemas.microsoft.com/office/drawing/2017/model3d" xmlns:o="urn:schemas-microsoft-com:office:office" xmlns:oel="http://schemas.microsoft.com/office/2019/extlst" xmlns:r="http://schemas.openxmlformats.org/officeDocument/2006/relationships" xmlns:m="http://schemas.openxmlformats.org/officeDocument/2006/math" xmlns:v="urn:schemas-microsoft-com:vml" xmlns:wp14="http://schemas.microsoft.com/office/word/2010/wordprocessingDrawing" xmlns:wp="http://schemas.openxmlformats.org/drawingml/2006/wordprocessingDrawing" xmlns:w10="urn:schemas-microsoft-com:office:word" xmlns:w="http://schemas.openxmlformats.org/wordprocessingml/2006/main" xmlns:w14="http://schemas.microsoft.com/office/word/2010/wordml" xmlns:w15="http://schemas.microsoft.com/office/word/2012/wordml" xmlns:w16cex="http://schemas.microsoft.com/office/word/2018/wordml/cex" xmlns:w16cid="http://schemas.microsoft.com/office/word/2016/wordml/cid" xmlns:w16="http://schemas.microsoft.com/office/word/2018/wordml" xmlns:w16du="http://schemas.microsoft.com/office/word/2023/wordml/word16du" xmlns:w16sdtdh="http://schemas.microsoft.com/office/word/2020/wordml/sdtdatahash" xmlns:w16se="http://schemas.microsoft.com/office/word/2015/wordml/symex" xmlns:wpg="http://schemas.microsoft.com/office/word/2010/wordprocessingGroup" xmlns:wpi="http://schemas.microsoft.com/office/word/2010/wordprocessingInk" xmlns:wne="http://schemas.microsoft.com/office/word/2006/wordml" xmlns:wps="http://schemas.microsoft.com/office/word/2010/wordprocessingShape" mc:Ignorable="w14 w15 w16se w16cid w16 w16cex w16sdtdh w16du wp14">
+<w:numbering xmlns:wpc="http://schemas.microsoft.com/office/word/2010/wordprocessingCanvas" xmlns:cx="http://schemas.microsoft.com/office/drawing/2014/chartex" xmlns:cx1="http://schemas.microsoft.com/office/drawing/2015/9/8/chartex" xmlns:cx2="http://schemas.microsoft.com/office/drawing/2015/10/21/chartex" xmlns:cx3="http://schemas.microsoft.com/office/drawing/2016/5/9/chartex" xmlns:cx4="http://schemas.microsoft.com/office/drawing/2016/5/10/chartex" xmlns:cx5="http://schemas.microsoft.com/office/drawing/2016/5/11/chartex" xmlns:cx6="http://schemas.microsoft.com/office/drawing/2016/5/12/chartex" xmlns:cx7="http://schemas.microsoft.com/office/drawing/2016/5/13/chartex" xmlns:cx8="http://schemas.microsoft.com/office/drawing/2016/5/14/chartex" xmlns:mc="http://schemas.openxmlformats.org/markup-compatibility/2006" xmlns:aink="http://schemas.microsoft.com/office/drawing/2016/ink" xmlns:am3d="http://schemas.microsoft.com/office/drawing/2017/model3d" xmlns:o="urn:schemas-microsoft-com:office:office" xmlns:oel="http://schemas.microsoft.com/office/2019/extlst" xmlns:r="http://schemas.openxmlformats.org/officeDocument/2006/relationships" xmlns:m="http://schemas.openxmlformats.org/officeDocument/2006/math" xmlns:v="urn:schemas-microsoft-com:vml" xmlns:wp14="http://schemas.microsoft.com/office/word/2010/wordprocessingDrawing" xmlns:wp="http://schemas.openxmlformats.org/drawingml/2006/wordprocessingDrawing" xmlns:w10="urn:schemas-microsoft-com:office:word" xmlns:w="http://schemas.openxmlformats.org/wordprocessingml/2006/main" xmlns:w14="http://schemas.microsoft.com/office/word/2010/wordml" xmlns:w15="http://schemas.microsoft.com/office/word/2012/wordml" xmlns:w16cex="http://schemas.microsoft.com/office/word/2018/wordml/cex" xmlns:w16cid="http://schemas.microsoft.com/office/word/2016/wordml/cid" xmlns:w16="http://schemas.microsoft.com/office/word/2018/wordml" xmlns:w16sdtdh="http://schemas.microsoft.com/office/word/2020/wordml/sdtdatahash" xmlns:w16se="http://schemas.microsoft.com/office/word/2015/wordml/symex" xmlns:wpg="http://schemas.microsoft.com/office/word/2010/wordprocessingGroup" xmlns:wpi="http://schemas.microsoft.com/office/word/2010/wordprocessingInk" xmlns:wne="http://schemas.microsoft.com/office/word/2006/wordml" xmlns:wps="http://schemas.microsoft.com/office/word/2010/wordprocessingShape" mc:Ignorable="w14 w15 w16se w16cid w16 w16cex w16sdtdh wp14">
   <w:abstractNum w:abstractNumId="0" w15:restartNumberingAfterBreak="0">
     <w:nsid w:val="1B640B23"/>
     <w:multiLevelType w:val="multilevel"/>
@@ -843,7 +932,7 @@
         <w:ind w:left="720" w:hanging="360"/>
       </w:pPr>
       <w:rPr>
-        <w:rFonts w:ascii="Symbol" w:hAnsi="Symbol" w:hint="default"/>
+        <w:rFonts w:hint="default" w:ascii="Symbol" w:hAnsi="Symbol"/>
         <w:sz w:val="20"/>
       </w:rPr>
     </w:lvl>
@@ -859,7 +948,7 @@
         <w:ind w:left="1440" w:hanging="360"/>
       </w:pPr>
       <w:rPr>
-        <w:rFonts w:ascii="Courier New" w:hAnsi="Courier New" w:hint="default"/>
+        <w:rFonts w:hint="default" w:ascii="Courier New" w:hAnsi="Courier New"/>
         <w:sz w:val="20"/>
       </w:rPr>
     </w:lvl>
@@ -875,7 +964,7 @@
         <w:ind w:left="2160" w:hanging="360"/>
       </w:pPr>
       <w:rPr>
-        <w:rFonts w:ascii="Wingdings" w:hAnsi="Wingdings" w:hint="default"/>
+        <w:rFonts w:hint="default" w:ascii="Wingdings" w:hAnsi="Wingdings"/>
         <w:sz w:val="20"/>
       </w:rPr>
     </w:lvl>
@@ -891,7 +980,7 @@
         <w:ind w:left="2880" w:hanging="360"/>
       </w:pPr>
       <w:rPr>
-        <w:rFonts w:ascii="Wingdings" w:hAnsi="Wingdings" w:hint="default"/>
+        <w:rFonts w:hint="default" w:ascii="Wingdings" w:hAnsi="Wingdings"/>
         <w:sz w:val="20"/>
       </w:rPr>
     </w:lvl>
@@ -907,7 +996,7 @@
         <w:ind w:left="3600" w:hanging="360"/>
       </w:pPr>
       <w:rPr>
-        <w:rFonts w:ascii="Wingdings" w:hAnsi="Wingdings" w:hint="default"/>
+        <w:rFonts w:hint="default" w:ascii="Wingdings" w:hAnsi="Wingdings"/>
         <w:sz w:val="20"/>
       </w:rPr>
     </w:lvl>
@@ -923,7 +1012,7 @@
         <w:ind w:left="4320" w:hanging="360"/>
       </w:pPr>
       <w:rPr>
-        <w:rFonts w:ascii="Wingdings" w:hAnsi="Wingdings" w:hint="default"/>
+        <w:rFonts w:hint="default" w:ascii="Wingdings" w:hAnsi="Wingdings"/>
         <w:sz w:val="20"/>
       </w:rPr>
     </w:lvl>
@@ -939,7 +1028,7 @@
         <w:ind w:left="5040" w:hanging="360"/>
       </w:pPr>
       <w:rPr>
-        <w:rFonts w:ascii="Wingdings" w:hAnsi="Wingdings" w:hint="default"/>
+        <w:rFonts w:hint="default" w:ascii="Wingdings" w:hAnsi="Wingdings"/>
         <w:sz w:val="20"/>
       </w:rPr>
     </w:lvl>
@@ -955,7 +1044,7 @@
         <w:ind w:left="5760" w:hanging="360"/>
       </w:pPr>
       <w:rPr>
-        <w:rFonts w:ascii="Wingdings" w:hAnsi="Wingdings" w:hint="default"/>
+        <w:rFonts w:hint="default" w:ascii="Wingdings" w:hAnsi="Wingdings"/>
         <w:sz w:val="20"/>
       </w:rPr>
     </w:lvl>
@@ -971,7 +1060,7 @@
         <w:ind w:left="6480" w:hanging="360"/>
       </w:pPr>
       <w:rPr>
-        <w:rFonts w:ascii="Wingdings" w:hAnsi="Wingdings" w:hint="default"/>
+        <w:rFonts w:hint="default" w:ascii="Wingdings" w:hAnsi="Wingdings"/>
         <w:sz w:val="20"/>
       </w:rPr>
     </w:lvl>
@@ -1105,7 +1194,7 @@
         <w:ind w:left="720" w:hanging="360"/>
       </w:pPr>
       <w:rPr>
-        <w:rFonts w:ascii="Symbol" w:hAnsi="Symbol" w:hint="default"/>
+        <w:rFonts w:hint="default" w:ascii="Symbol" w:hAnsi="Symbol"/>
         <w:sz w:val="20"/>
       </w:rPr>
     </w:lvl>
@@ -1121,7 +1210,7 @@
         <w:ind w:left="1440" w:hanging="360"/>
       </w:pPr>
       <w:rPr>
-        <w:rFonts w:ascii="Courier New" w:hAnsi="Courier New" w:hint="default"/>
+        <w:rFonts w:hint="default" w:ascii="Courier New" w:hAnsi="Courier New"/>
         <w:sz w:val="20"/>
       </w:rPr>
     </w:lvl>
@@ -1137,7 +1226,7 @@
         <w:ind w:left="2160" w:hanging="360"/>
       </w:pPr>
       <w:rPr>
-        <w:rFonts w:ascii="Wingdings" w:hAnsi="Wingdings" w:hint="default"/>
+        <w:rFonts w:hint="default" w:ascii="Wingdings" w:hAnsi="Wingdings"/>
         <w:sz w:val="20"/>
       </w:rPr>
     </w:lvl>
@@ -1153,7 +1242,7 @@
         <w:ind w:left="2880" w:hanging="360"/>
       </w:pPr>
       <w:rPr>
-        <w:rFonts w:ascii="Wingdings" w:hAnsi="Wingdings" w:hint="default"/>
+        <w:rFonts w:hint="default" w:ascii="Wingdings" w:hAnsi="Wingdings"/>
         <w:sz w:val="20"/>
       </w:rPr>
     </w:lvl>
@@ -1169,7 +1258,7 @@
         <w:ind w:left="3600" w:hanging="360"/>
       </w:pPr>
       <w:rPr>
-        <w:rFonts w:ascii="Wingdings" w:hAnsi="Wingdings" w:hint="default"/>
+        <w:rFonts w:hint="default" w:ascii="Wingdings" w:hAnsi="Wingdings"/>
         <w:sz w:val="20"/>
       </w:rPr>
     </w:lvl>
@@ -1185,7 +1274,7 @@
         <w:ind w:left="4320" w:hanging="360"/>
       </w:pPr>
       <w:rPr>
-        <w:rFonts w:ascii="Wingdings" w:hAnsi="Wingdings" w:hint="default"/>
+        <w:rFonts w:hint="default" w:ascii="Wingdings" w:hAnsi="Wingdings"/>
         <w:sz w:val="20"/>
       </w:rPr>
     </w:lvl>
@@ -1201,7 +1290,7 @@
         <w:ind w:left="5040" w:hanging="360"/>
       </w:pPr>
       <w:rPr>
-        <w:rFonts w:ascii="Wingdings" w:hAnsi="Wingdings" w:hint="default"/>
+        <w:rFonts w:hint="default" w:ascii="Wingdings" w:hAnsi="Wingdings"/>
         <w:sz w:val="20"/>
       </w:rPr>
     </w:lvl>
@@ -1217,7 +1306,7 @@
         <w:ind w:left="5760" w:hanging="360"/>
       </w:pPr>
       <w:rPr>
-        <w:rFonts w:ascii="Wingdings" w:hAnsi="Wingdings" w:hint="default"/>
+        <w:rFonts w:hint="default" w:ascii="Wingdings" w:hAnsi="Wingdings"/>
         <w:sz w:val="20"/>
       </w:rPr>
     </w:lvl>
@@ -1233,7 +1322,7 @@
         <w:ind w:left="6480" w:hanging="360"/>
       </w:pPr>
       <w:rPr>
-        <w:rFonts w:ascii="Wingdings" w:hAnsi="Wingdings" w:hint="default"/>
+        <w:rFonts w:hint="default" w:ascii="Wingdings" w:hAnsi="Wingdings"/>
         <w:sz w:val="20"/>
       </w:rPr>
     </w:lvl>
@@ -1367,7 +1456,7 @@
         <w:ind w:left="720" w:hanging="360"/>
       </w:pPr>
       <w:rPr>
-        <w:rFonts w:ascii="Symbol" w:hAnsi="Symbol" w:hint="default"/>
+        <w:rFonts w:hint="default" w:ascii="Symbol" w:hAnsi="Symbol"/>
         <w:sz w:val="20"/>
       </w:rPr>
     </w:lvl>
@@ -1383,7 +1472,7 @@
         <w:ind w:left="1440" w:hanging="360"/>
       </w:pPr>
       <w:rPr>
-        <w:rFonts w:ascii="Courier New" w:hAnsi="Courier New" w:hint="default"/>
+        <w:rFonts w:hint="default" w:ascii="Courier New" w:hAnsi="Courier New"/>
         <w:sz w:val="20"/>
       </w:rPr>
     </w:lvl>
@@ -1399,7 +1488,7 @@
         <w:ind w:left="2160" w:hanging="360"/>
       </w:pPr>
       <w:rPr>
-        <w:rFonts w:ascii="Wingdings" w:hAnsi="Wingdings" w:hint="default"/>
+        <w:rFonts w:hint="default" w:ascii="Wingdings" w:hAnsi="Wingdings"/>
         <w:sz w:val="20"/>
       </w:rPr>
     </w:lvl>
@@ -1415,7 +1504,7 @@
         <w:ind w:left="2880" w:hanging="360"/>
       </w:pPr>
       <w:rPr>
-        <w:rFonts w:ascii="Wingdings" w:hAnsi="Wingdings" w:hint="default"/>
+        <w:rFonts w:hint="default" w:ascii="Wingdings" w:hAnsi="Wingdings"/>
         <w:sz w:val="20"/>
       </w:rPr>
     </w:lvl>
@@ -1431,7 +1520,7 @@
         <w:ind w:left="3600" w:hanging="360"/>
       </w:pPr>
       <w:rPr>
-        <w:rFonts w:ascii="Wingdings" w:hAnsi="Wingdings" w:hint="default"/>
+        <w:rFonts w:hint="default" w:ascii="Wingdings" w:hAnsi="Wingdings"/>
         <w:sz w:val="20"/>
       </w:rPr>
     </w:lvl>
@@ -1447,7 +1536,7 @@
         <w:ind w:left="4320" w:hanging="360"/>
       </w:pPr>
       <w:rPr>
-        <w:rFonts w:ascii="Wingdings" w:hAnsi="Wingdings" w:hint="default"/>
+        <w:rFonts w:hint="default" w:ascii="Wingdings" w:hAnsi="Wingdings"/>
         <w:sz w:val="20"/>
       </w:rPr>
     </w:lvl>
@@ -1463,7 +1552,7 @@
         <w:ind w:left="5040" w:hanging="360"/>
       </w:pPr>
       <w:rPr>
-        <w:rFonts w:ascii="Wingdings" w:hAnsi="Wingdings" w:hint="default"/>
+        <w:rFonts w:hint="default" w:ascii="Wingdings" w:hAnsi="Wingdings"/>
         <w:sz w:val="20"/>
       </w:rPr>
     </w:lvl>
@@ -1479,7 +1568,7 @@
         <w:ind w:left="5760" w:hanging="360"/>
       </w:pPr>
       <w:rPr>
-        <w:rFonts w:ascii="Wingdings" w:hAnsi="Wingdings" w:hint="default"/>
+        <w:rFonts w:hint="default" w:ascii="Wingdings" w:hAnsi="Wingdings"/>
         <w:sz w:val="20"/>
       </w:rPr>
     </w:lvl>
@@ -1495,7 +1584,7 @@
         <w:ind w:left="6480" w:hanging="360"/>
       </w:pPr>
       <w:rPr>
-        <w:rFonts w:ascii="Wingdings" w:hAnsi="Wingdings" w:hint="default"/>
+        <w:rFonts w:hint="default" w:ascii="Wingdings" w:hAnsi="Wingdings"/>
         <w:sz w:val="20"/>
       </w:rPr>
     </w:lvl>
@@ -1516,7 +1605,7 @@
         <w:ind w:left="720" w:hanging="360"/>
       </w:pPr>
       <w:rPr>
-        <w:rFonts w:ascii="Symbol" w:hAnsi="Symbol" w:hint="default"/>
+        <w:rFonts w:hint="default" w:ascii="Symbol" w:hAnsi="Symbol"/>
         <w:sz w:val="20"/>
       </w:rPr>
     </w:lvl>
@@ -1532,7 +1621,7 @@
         <w:ind w:left="1440" w:hanging="360"/>
       </w:pPr>
       <w:rPr>
-        <w:rFonts w:ascii="Courier New" w:hAnsi="Courier New" w:hint="default"/>
+        <w:rFonts w:hint="default" w:ascii="Courier New" w:hAnsi="Courier New"/>
         <w:sz w:val="20"/>
       </w:rPr>
     </w:lvl>
@@ -1548,7 +1637,7 @@
         <w:ind w:left="2160" w:hanging="360"/>
       </w:pPr>
       <w:rPr>
-        <w:rFonts w:ascii="Wingdings" w:hAnsi="Wingdings" w:hint="default"/>
+        <w:rFonts w:hint="default" w:ascii="Wingdings" w:hAnsi="Wingdings"/>
         <w:sz w:val="20"/>
       </w:rPr>
     </w:lvl>
@@ -1564,7 +1653,7 @@
         <w:ind w:left="2880" w:hanging="360"/>
       </w:pPr>
       <w:rPr>
-        <w:rFonts w:ascii="Wingdings" w:hAnsi="Wingdings" w:hint="default"/>
+        <w:rFonts w:hint="default" w:ascii="Wingdings" w:hAnsi="Wingdings"/>
         <w:sz w:val="20"/>
       </w:rPr>
     </w:lvl>
@@ -1580,7 +1669,7 @@
         <w:ind w:left="3600" w:hanging="360"/>
       </w:pPr>
       <w:rPr>
-        <w:rFonts w:ascii="Wingdings" w:hAnsi="Wingdings" w:hint="default"/>
+        <w:rFonts w:hint="default" w:ascii="Wingdings" w:hAnsi="Wingdings"/>
         <w:sz w:val="20"/>
       </w:rPr>
     </w:lvl>
@@ -1596,7 +1685,7 @@
         <w:ind w:left="4320" w:hanging="360"/>
       </w:pPr>
       <w:rPr>
-        <w:rFonts w:ascii="Wingdings" w:hAnsi="Wingdings" w:hint="default"/>
+        <w:rFonts w:hint="default" w:ascii="Wingdings" w:hAnsi="Wingdings"/>
         <w:sz w:val="20"/>
       </w:rPr>
     </w:lvl>
@@ -1612,7 +1701,7 @@
         <w:ind w:left="5040" w:hanging="360"/>
       </w:pPr>
       <w:rPr>
-        <w:rFonts w:ascii="Wingdings" w:hAnsi="Wingdings" w:hint="default"/>
+        <w:rFonts w:hint="default" w:ascii="Wingdings" w:hAnsi="Wingdings"/>
         <w:sz w:val="20"/>
       </w:rPr>
     </w:lvl>
@@ -1628,7 +1717,7 @@
         <w:ind w:left="5760" w:hanging="360"/>
       </w:pPr>
       <w:rPr>
-        <w:rFonts w:ascii="Wingdings" w:hAnsi="Wingdings" w:hint="default"/>
+        <w:rFonts w:hint="default" w:ascii="Wingdings" w:hAnsi="Wingdings"/>
         <w:sz w:val="20"/>
       </w:rPr>
     </w:lvl>
@@ -1644,7 +1733,7 @@
         <w:ind w:left="6480" w:hanging="360"/>
       </w:pPr>
       <w:rPr>
-        <w:rFonts w:ascii="Wingdings" w:hAnsi="Wingdings" w:hint="default"/>
+        <w:rFonts w:hint="default" w:ascii="Wingdings" w:hAnsi="Wingdings"/>
         <w:sz w:val="20"/>
       </w:rPr>
     </w:lvl>
@@ -1665,7 +1754,7 @@
         <w:ind w:left="720" w:hanging="360"/>
       </w:pPr>
       <w:rPr>
-        <w:rFonts w:ascii="Symbol" w:hAnsi="Symbol" w:hint="default"/>
+        <w:rFonts w:hint="default" w:ascii="Symbol" w:hAnsi="Symbol"/>
         <w:sz w:val="20"/>
       </w:rPr>
     </w:lvl>
@@ -1681,7 +1770,7 @@
         <w:ind w:left="1440" w:hanging="360"/>
       </w:pPr>
       <w:rPr>
-        <w:rFonts w:ascii="Courier New" w:hAnsi="Courier New" w:hint="default"/>
+        <w:rFonts w:hint="default" w:ascii="Courier New" w:hAnsi="Courier New"/>
         <w:sz w:val="20"/>
       </w:rPr>
     </w:lvl>
@@ -1697,7 +1786,7 @@
         <w:ind w:left="2160" w:hanging="360"/>
       </w:pPr>
       <w:rPr>
-        <w:rFonts w:ascii="Wingdings" w:hAnsi="Wingdings" w:hint="default"/>
+        <w:rFonts w:hint="default" w:ascii="Wingdings" w:hAnsi="Wingdings"/>
         <w:sz w:val="20"/>
       </w:rPr>
     </w:lvl>
@@ -1713,7 +1802,7 @@
         <w:ind w:left="2880" w:hanging="360"/>
       </w:pPr>
       <w:rPr>
-        <w:rFonts w:ascii="Wingdings" w:hAnsi="Wingdings" w:hint="default"/>
+        <w:rFonts w:hint="default" w:ascii="Wingdings" w:hAnsi="Wingdings"/>
         <w:sz w:val="20"/>
       </w:rPr>
     </w:lvl>
@@ -1729,7 +1818,7 @@
         <w:ind w:left="3600" w:hanging="360"/>
       </w:pPr>
       <w:rPr>
-        <w:rFonts w:ascii="Wingdings" w:hAnsi="Wingdings" w:hint="default"/>
+        <w:rFonts w:hint="default" w:ascii="Wingdings" w:hAnsi="Wingdings"/>
         <w:sz w:val="20"/>
       </w:rPr>
     </w:lvl>
@@ -1745,7 +1834,7 @@
         <w:ind w:left="4320" w:hanging="360"/>
       </w:pPr>
       <w:rPr>
-        <w:rFonts w:ascii="Wingdings" w:hAnsi="Wingdings" w:hint="default"/>
+        <w:rFonts w:hint="default" w:ascii="Wingdings" w:hAnsi="Wingdings"/>
         <w:sz w:val="20"/>
       </w:rPr>
     </w:lvl>
@@ -1761,7 +1850,7 @@
         <w:ind w:left="5040" w:hanging="360"/>
       </w:pPr>
       <w:rPr>
-        <w:rFonts w:ascii="Wingdings" w:hAnsi="Wingdings" w:hint="default"/>
+        <w:rFonts w:hint="default" w:ascii="Wingdings" w:hAnsi="Wingdings"/>
         <w:sz w:val="20"/>
       </w:rPr>
     </w:lvl>
@@ -1777,7 +1866,7 @@
         <w:ind w:left="5760" w:hanging="360"/>
       </w:pPr>
       <w:rPr>
-        <w:rFonts w:ascii="Wingdings" w:hAnsi="Wingdings" w:hint="default"/>
+        <w:rFonts w:hint="default" w:ascii="Wingdings" w:hAnsi="Wingdings"/>
         <w:sz w:val="20"/>
       </w:rPr>
     </w:lvl>
@@ -1793,7 +1882,7 @@
         <w:ind w:left="6480" w:hanging="360"/>
       </w:pPr>
       <w:rPr>
-        <w:rFonts w:ascii="Wingdings" w:hAnsi="Wingdings" w:hint="default"/>
+        <w:rFonts w:hint="default" w:ascii="Wingdings" w:hAnsi="Wingdings"/>
         <w:sz w:val="20"/>
       </w:rPr>
     </w:lvl>
@@ -1814,7 +1903,7 @@
         <w:ind w:left="720" w:hanging="360"/>
       </w:pPr>
       <w:rPr>
-        <w:rFonts w:ascii="Symbol" w:hAnsi="Symbol" w:hint="default"/>
+        <w:rFonts w:hint="default" w:ascii="Symbol" w:hAnsi="Symbol"/>
         <w:sz w:val="20"/>
       </w:rPr>
     </w:lvl>
@@ -1830,7 +1919,7 @@
         <w:ind w:left="1440" w:hanging="360"/>
       </w:pPr>
       <w:rPr>
-        <w:rFonts w:ascii="Courier New" w:hAnsi="Courier New" w:hint="default"/>
+        <w:rFonts w:hint="default" w:ascii="Courier New" w:hAnsi="Courier New"/>
         <w:sz w:val="20"/>
       </w:rPr>
     </w:lvl>
@@ -1846,7 +1935,7 @@
         <w:ind w:left="2160" w:hanging="360"/>
       </w:pPr>
       <w:rPr>
-        <w:rFonts w:ascii="Wingdings" w:hAnsi="Wingdings" w:hint="default"/>
+        <w:rFonts w:hint="default" w:ascii="Wingdings" w:hAnsi="Wingdings"/>
         <w:sz w:val="20"/>
       </w:rPr>
     </w:lvl>
@@ -1862,7 +1951,7 @@
         <w:ind w:left="2880" w:hanging="360"/>
       </w:pPr>
       <w:rPr>
-        <w:rFonts w:ascii="Wingdings" w:hAnsi="Wingdings" w:hint="default"/>
+        <w:rFonts w:hint="default" w:ascii="Wingdings" w:hAnsi="Wingdings"/>
         <w:sz w:val="20"/>
       </w:rPr>
     </w:lvl>
@@ -1878,7 +1967,7 @@
         <w:ind w:left="3600" w:hanging="360"/>
       </w:pPr>
       <w:rPr>
-        <w:rFonts w:ascii="Wingdings" w:hAnsi="Wingdings" w:hint="default"/>
+        <w:rFonts w:hint="default" w:ascii="Wingdings" w:hAnsi="Wingdings"/>
         <w:sz w:val="20"/>
       </w:rPr>
     </w:lvl>
@@ -1894,7 +1983,7 @@
         <w:ind w:left="4320" w:hanging="360"/>
       </w:pPr>
       <w:rPr>
-        <w:rFonts w:ascii="Wingdings" w:hAnsi="Wingdings" w:hint="default"/>
+        <w:rFonts w:hint="default" w:ascii="Wingdings" w:hAnsi="Wingdings"/>
         <w:sz w:val="20"/>
       </w:rPr>
     </w:lvl>
@@ -1910,7 +1999,7 @@
         <w:ind w:left="5040" w:hanging="360"/>
       </w:pPr>
       <w:rPr>
-        <w:rFonts w:ascii="Wingdings" w:hAnsi="Wingdings" w:hint="default"/>
+        <w:rFonts w:hint="default" w:ascii="Wingdings" w:hAnsi="Wingdings"/>
         <w:sz w:val="20"/>
       </w:rPr>
     </w:lvl>
@@ -1926,7 +2015,7 @@
         <w:ind w:left="5760" w:hanging="360"/>
       </w:pPr>
       <w:rPr>
-        <w:rFonts w:ascii="Wingdings" w:hAnsi="Wingdings" w:hint="default"/>
+        <w:rFonts w:hint="default" w:ascii="Wingdings" w:hAnsi="Wingdings"/>
         <w:sz w:val="20"/>
       </w:rPr>
     </w:lvl>
@@ -1942,7 +2031,7 @@
         <w:ind w:left="6480" w:hanging="360"/>
       </w:pPr>
       <w:rPr>
-        <w:rFonts w:ascii="Wingdings" w:hAnsi="Wingdings" w:hint="default"/>
+        <w:rFonts w:hint="default" w:ascii="Wingdings" w:hAnsi="Wingdings"/>
         <w:sz w:val="20"/>
       </w:rPr>
     </w:lvl>
@@ -2076,7 +2165,7 @@
         <w:ind w:left="720" w:hanging="360"/>
       </w:pPr>
       <w:rPr>
-        <w:rFonts w:ascii="Symbol" w:hAnsi="Symbol" w:hint="default"/>
+        <w:rFonts w:hint="default" w:ascii="Symbol" w:hAnsi="Symbol"/>
         <w:sz w:val="20"/>
       </w:rPr>
     </w:lvl>
@@ -2092,7 +2181,7 @@
         <w:ind w:left="1440" w:hanging="360"/>
       </w:pPr>
       <w:rPr>
-        <w:rFonts w:ascii="Courier New" w:hAnsi="Courier New" w:hint="default"/>
+        <w:rFonts w:hint="default" w:ascii="Courier New" w:hAnsi="Courier New"/>
         <w:sz w:val="20"/>
       </w:rPr>
     </w:lvl>
@@ -2108,7 +2197,7 @@
         <w:ind w:left="2160" w:hanging="360"/>
       </w:pPr>
       <w:rPr>
-        <w:rFonts w:ascii="Wingdings" w:hAnsi="Wingdings" w:hint="default"/>
+        <w:rFonts w:hint="default" w:ascii="Wingdings" w:hAnsi="Wingdings"/>
         <w:sz w:val="20"/>
       </w:rPr>
     </w:lvl>
@@ -2124,7 +2213,7 @@
         <w:ind w:left="2880" w:hanging="360"/>
       </w:pPr>
       <w:rPr>
-        <w:rFonts w:ascii="Wingdings" w:hAnsi="Wingdings" w:hint="default"/>
+        <w:rFonts w:hint="default" w:ascii="Wingdings" w:hAnsi="Wingdings"/>
         <w:sz w:val="20"/>
       </w:rPr>
     </w:lvl>
@@ -2140,7 +2229,7 @@
         <w:ind w:left="3600" w:hanging="360"/>
       </w:pPr>
       <w:rPr>
-        <w:rFonts w:ascii="Wingdings" w:hAnsi="Wingdings" w:hint="default"/>
+        <w:rFonts w:hint="default" w:ascii="Wingdings" w:hAnsi="Wingdings"/>
         <w:sz w:val="20"/>
       </w:rPr>
     </w:lvl>
@@ -2156,7 +2245,7 @@
         <w:ind w:left="4320" w:hanging="360"/>
       </w:pPr>
       <w:rPr>
-        <w:rFonts w:ascii="Wingdings" w:hAnsi="Wingdings" w:hint="default"/>
+        <w:rFonts w:hint="default" w:ascii="Wingdings" w:hAnsi="Wingdings"/>
         <w:sz w:val="20"/>
       </w:rPr>
     </w:lvl>
@@ -2172,7 +2261,7 @@
         <w:ind w:left="5040" w:hanging="360"/>
       </w:pPr>
       <w:rPr>
-        <w:rFonts w:ascii="Wingdings" w:hAnsi="Wingdings" w:hint="default"/>
+        <w:rFonts w:hint="default" w:ascii="Wingdings" w:hAnsi="Wingdings"/>
         <w:sz w:val="20"/>
       </w:rPr>
     </w:lvl>
@@ -2188,7 +2277,7 @@
         <w:ind w:left="5760" w:hanging="360"/>
       </w:pPr>
       <w:rPr>
-        <w:rFonts w:ascii="Wingdings" w:hAnsi="Wingdings" w:hint="default"/>
+        <w:rFonts w:hint="default" w:ascii="Wingdings" w:hAnsi="Wingdings"/>
         <w:sz w:val="20"/>
       </w:rPr>
     </w:lvl>
@@ -2204,7 +2293,7 @@
         <w:ind w:left="6480" w:hanging="360"/>
       </w:pPr>
       <w:rPr>
-        <w:rFonts w:ascii="Wingdings" w:hAnsi="Wingdings" w:hint="default"/>
+        <w:rFonts w:hint="default" w:ascii="Wingdings" w:hAnsi="Wingdings"/>
         <w:sz w:val="20"/>
       </w:rPr>
     </w:lvl>
@@ -2225,7 +2314,7 @@
         <w:ind w:left="720" w:hanging="360"/>
       </w:pPr>
       <w:rPr>
-        <w:rFonts w:ascii="Symbol" w:hAnsi="Symbol" w:hint="default"/>
+        <w:rFonts w:hint="default" w:ascii="Symbol" w:hAnsi="Symbol"/>
         <w:sz w:val="20"/>
       </w:rPr>
     </w:lvl>
@@ -2241,7 +2330,7 @@
         <w:ind w:left="1440" w:hanging="360"/>
       </w:pPr>
       <w:rPr>
-        <w:rFonts w:ascii="Courier New" w:hAnsi="Courier New" w:hint="default"/>
+        <w:rFonts w:hint="default" w:ascii="Courier New" w:hAnsi="Courier New"/>
         <w:sz w:val="20"/>
       </w:rPr>
     </w:lvl>
@@ -2257,7 +2346,7 @@
         <w:ind w:left="2160" w:hanging="360"/>
       </w:pPr>
       <w:rPr>
-        <w:rFonts w:ascii="Wingdings" w:hAnsi="Wingdings" w:hint="default"/>
+        <w:rFonts w:hint="default" w:ascii="Wingdings" w:hAnsi="Wingdings"/>
         <w:sz w:val="20"/>
       </w:rPr>
     </w:lvl>
@@ -2273,7 +2362,7 @@
         <w:ind w:left="2880" w:hanging="360"/>
       </w:pPr>
       <w:rPr>
-        <w:rFonts w:ascii="Wingdings" w:hAnsi="Wingdings" w:hint="default"/>
+        <w:rFonts w:hint="default" w:ascii="Wingdings" w:hAnsi="Wingdings"/>
         <w:sz w:val="20"/>
       </w:rPr>
     </w:lvl>
@@ -2289,7 +2378,7 @@
         <w:ind w:left="3600" w:hanging="360"/>
       </w:pPr>
       <w:rPr>
-        <w:rFonts w:ascii="Wingdings" w:hAnsi="Wingdings" w:hint="default"/>
+        <w:rFonts w:hint="default" w:ascii="Wingdings" w:hAnsi="Wingdings"/>
         <w:sz w:val="20"/>
       </w:rPr>
     </w:lvl>
@@ -2305,7 +2394,7 @@
         <w:ind w:left="4320" w:hanging="360"/>
       </w:pPr>
       <w:rPr>
-        <w:rFonts w:ascii="Wingdings" w:hAnsi="Wingdings" w:hint="default"/>
+        <w:rFonts w:hint="default" w:ascii="Wingdings" w:hAnsi="Wingdings"/>
         <w:sz w:val="20"/>
       </w:rPr>
     </w:lvl>
@@ -2321,7 +2410,7 @@
         <w:ind w:left="5040" w:hanging="360"/>
       </w:pPr>
       <w:rPr>
-        <w:rFonts w:ascii="Wingdings" w:hAnsi="Wingdings" w:hint="default"/>
+        <w:rFonts w:hint="default" w:ascii="Wingdings" w:hAnsi="Wingdings"/>
         <w:sz w:val="20"/>
       </w:rPr>
     </w:lvl>
@@ -2337,7 +2426,7 @@
         <w:ind w:left="5760" w:hanging="360"/>
       </w:pPr>
       <w:rPr>
-        <w:rFonts w:ascii="Wingdings" w:hAnsi="Wingdings" w:hint="default"/>
+        <w:rFonts w:hint="default" w:ascii="Wingdings" w:hAnsi="Wingdings"/>
         <w:sz w:val="20"/>
       </w:rPr>
     </w:lvl>
@@ -2353,7 +2442,7 @@
         <w:ind w:left="6480" w:hanging="360"/>
       </w:pPr>
       <w:rPr>
-        <w:rFonts w:ascii="Wingdings" w:hAnsi="Wingdings" w:hint="default"/>
+        <w:rFonts w:hint="default" w:ascii="Wingdings" w:hAnsi="Wingdings"/>
         <w:sz w:val="20"/>
       </w:rPr>
     </w:lvl>
@@ -2487,7 +2576,7 @@
         <w:ind w:left="720" w:hanging="360"/>
       </w:pPr>
       <w:rPr>
-        <w:rFonts w:ascii="Symbol" w:hAnsi="Symbol" w:hint="default"/>
+        <w:rFonts w:hint="default" w:ascii="Symbol" w:hAnsi="Symbol"/>
         <w:sz w:val="20"/>
       </w:rPr>
     </w:lvl>
@@ -2503,7 +2592,7 @@
         <w:ind w:left="1440" w:hanging="360"/>
       </w:pPr>
       <w:rPr>
-        <w:rFonts w:ascii="Courier New" w:hAnsi="Courier New" w:hint="default"/>
+        <w:rFonts w:hint="default" w:ascii="Courier New" w:hAnsi="Courier New"/>
         <w:sz w:val="20"/>
       </w:rPr>
     </w:lvl>
@@ -2519,7 +2608,7 @@
         <w:ind w:left="2160" w:hanging="360"/>
       </w:pPr>
       <w:rPr>
-        <w:rFonts w:ascii="Wingdings" w:hAnsi="Wingdings" w:hint="default"/>
+        <w:rFonts w:hint="default" w:ascii="Wingdings" w:hAnsi="Wingdings"/>
         <w:sz w:val="20"/>
       </w:rPr>
     </w:lvl>
@@ -2535,7 +2624,7 @@
         <w:ind w:left="2880" w:hanging="360"/>
       </w:pPr>
       <w:rPr>
-        <w:rFonts w:ascii="Wingdings" w:hAnsi="Wingdings" w:hint="default"/>
+        <w:rFonts w:hint="default" w:ascii="Wingdings" w:hAnsi="Wingdings"/>
         <w:sz w:val="20"/>
       </w:rPr>
     </w:lvl>
@@ -2551,7 +2640,7 @@
         <w:ind w:left="3600" w:hanging="360"/>
       </w:pPr>
       <w:rPr>
-        <w:rFonts w:ascii="Wingdings" w:hAnsi="Wingdings" w:hint="default"/>
+        <w:rFonts w:hint="default" w:ascii="Wingdings" w:hAnsi="Wingdings"/>
         <w:sz w:val="20"/>
       </w:rPr>
     </w:lvl>
@@ -2567,7 +2656,7 @@
         <w:ind w:left="4320" w:hanging="360"/>
       </w:pPr>
       <w:rPr>
-        <w:rFonts w:ascii="Wingdings" w:hAnsi="Wingdings" w:hint="default"/>
+        <w:rFonts w:hint="default" w:ascii="Wingdings" w:hAnsi="Wingdings"/>
         <w:sz w:val="20"/>
       </w:rPr>
     </w:lvl>
@@ -2583,7 +2672,7 @@
         <w:ind w:left="5040" w:hanging="360"/>
       </w:pPr>
       <w:rPr>
-        <w:rFonts w:ascii="Wingdings" w:hAnsi="Wingdings" w:hint="default"/>
+        <w:rFonts w:hint="default" w:ascii="Wingdings" w:hAnsi="Wingdings"/>
         <w:sz w:val="20"/>
       </w:rPr>
     </w:lvl>
@@ -2599,7 +2688,7 @@
         <w:ind w:left="5760" w:hanging="360"/>
       </w:pPr>
       <w:rPr>
-        <w:rFonts w:ascii="Wingdings" w:hAnsi="Wingdings" w:hint="default"/>
+        <w:rFonts w:hint="default" w:ascii="Wingdings" w:hAnsi="Wingdings"/>
         <w:sz w:val="20"/>
       </w:rPr>
     </w:lvl>
@@ -2615,7 +2704,7 @@
         <w:ind w:left="6480" w:hanging="360"/>
       </w:pPr>
       <w:rPr>
-        <w:rFonts w:ascii="Wingdings" w:hAnsi="Wingdings" w:hint="default"/>
+        <w:rFonts w:hint="default" w:ascii="Wingdings" w:hAnsi="Wingdings"/>
         <w:sz w:val="20"/>
       </w:rPr>
     </w:lvl>
@@ -2663,11 +2752,11 @@
 </file>
 
 <file path=word/styles.xml><?xml version="1.0" encoding="utf-8"?>
-<w:styles xmlns:mc="http://schemas.openxmlformats.org/markup-compatibility/2006" xmlns:r="http://schemas.openxmlformats.org/officeDocument/2006/relationships" xmlns:w="http://schemas.openxmlformats.org/wordprocessingml/2006/main" xmlns:w14="http://schemas.microsoft.com/office/word/2010/wordml" xmlns:w15="http://schemas.microsoft.com/office/word/2012/wordml" xmlns:w16cex="http://schemas.microsoft.com/office/word/2018/wordml/cex" xmlns:w16cid="http://schemas.microsoft.com/office/word/2016/wordml/cid" xmlns:w16="http://schemas.microsoft.com/office/word/2018/wordml" xmlns:w16du="http://schemas.microsoft.com/office/word/2023/wordml/word16du" xmlns:w16sdtdh="http://schemas.microsoft.com/office/word/2020/wordml/sdtdatahash" xmlns:w16se="http://schemas.microsoft.com/office/word/2015/wordml/symex" mc:Ignorable="w14 w15 w16se w16cid w16 w16cex w16sdtdh w16du">
+<w:styles xmlns:mc="http://schemas.openxmlformats.org/markup-compatibility/2006" xmlns:r="http://schemas.openxmlformats.org/officeDocument/2006/relationships" xmlns:w="http://schemas.openxmlformats.org/wordprocessingml/2006/main" xmlns:w14="http://schemas.microsoft.com/office/word/2010/wordml" xmlns:w15="http://schemas.microsoft.com/office/word/2012/wordml" xmlns:w16cex="http://schemas.microsoft.com/office/word/2018/wordml/cex" xmlns:w16cid="http://schemas.microsoft.com/office/word/2016/wordml/cid" xmlns:w16="http://schemas.microsoft.com/office/word/2018/wordml" xmlns:w16sdtdh="http://schemas.microsoft.com/office/word/2020/wordml/sdtdatahash" xmlns:w16se="http://schemas.microsoft.com/office/word/2015/wordml/symex" mc:Ignorable="w14 w15 w16se w16cid w16 w16cex w16sdtdh">
   <w:docDefaults>
     <w:rPrDefault>
       <w:rPr>
-        <w:rFonts w:asciiTheme="minorHAnsi" w:eastAsiaTheme="minorHAnsi" w:hAnsiTheme="minorHAnsi" w:cstheme="minorBidi"/>
+        <w:rFonts w:asciiTheme="minorHAnsi" w:hAnsiTheme="minorHAnsi" w:eastAsiaTheme="minorHAnsi" w:cstheme="minorBidi"/>
         <w:kern w:val="2"/>
         <w:sz w:val="22"/>
         <w:szCs w:val="22"/>
@@ -2684,14 +2773,14 @@
   <w:latentStyles w:defLockedState="0" w:defUIPriority="99" w:defSemiHidden="0" w:defUnhideWhenUsed="0" w:defQFormat="0" w:count="376">
     <w:lsdException w:name="Normal" w:uiPriority="0" w:qFormat="1"/>
     <w:lsdException w:name="heading 1" w:uiPriority="9" w:qFormat="1"/>
-    <w:lsdException w:name="heading 2" w:semiHidden="1" w:uiPriority="9" w:unhideWhenUsed="1" w:qFormat="1"/>
-    <w:lsdException w:name="heading 3" w:semiHidden="1" w:uiPriority="9" w:unhideWhenUsed="1" w:qFormat="1"/>
-    <w:lsdException w:name="heading 4" w:semiHidden="1" w:uiPriority="9" w:unhideWhenUsed="1" w:qFormat="1"/>
-    <w:lsdException w:name="heading 5" w:semiHidden="1" w:uiPriority="9" w:unhideWhenUsed="1" w:qFormat="1"/>
-    <w:lsdException w:name="heading 6" w:semiHidden="1" w:uiPriority="9" w:unhideWhenUsed="1" w:qFormat="1"/>
-    <w:lsdException w:name="heading 7" w:semiHidden="1" w:uiPriority="9" w:unhideWhenUsed="1" w:qFormat="1"/>
-    <w:lsdException w:name="heading 8" w:semiHidden="1" w:uiPriority="9" w:unhideWhenUsed="1" w:qFormat="1"/>
-    <w:lsdException w:name="heading 9" w:semiHidden="1" w:uiPriority="9" w:unhideWhenUsed="1" w:qFormat="1"/>
+    <w:lsdException w:name="heading 2" w:uiPriority="9" w:semiHidden="1" w:unhideWhenUsed="1" w:qFormat="1"/>
+    <w:lsdException w:name="heading 3" w:uiPriority="9" w:semiHidden="1" w:unhideWhenUsed="1" w:qFormat="1"/>
+    <w:lsdException w:name="heading 4" w:uiPriority="9" w:semiHidden="1" w:unhideWhenUsed="1" w:qFormat="1"/>
+    <w:lsdException w:name="heading 5" w:uiPriority="9" w:semiHidden="1" w:unhideWhenUsed="1" w:qFormat="1"/>
+    <w:lsdException w:name="heading 6" w:uiPriority="9" w:semiHidden="1" w:unhideWhenUsed="1" w:qFormat="1"/>
+    <w:lsdException w:name="heading 7" w:uiPriority="9" w:semiHidden="1" w:unhideWhenUsed="1" w:qFormat="1"/>
+    <w:lsdException w:name="heading 8" w:uiPriority="9" w:semiHidden="1" w:unhideWhenUsed="1" w:qFormat="1"/>
+    <w:lsdException w:name="heading 9" w:uiPriority="9" w:semiHidden="1" w:unhideWhenUsed="1" w:qFormat="1"/>
     <w:lsdException w:name="index 1" w:semiHidden="1" w:unhideWhenUsed="1"/>
     <w:lsdException w:name="index 2" w:semiHidden="1" w:unhideWhenUsed="1"/>
     <w:lsdException w:name="index 3" w:semiHidden="1" w:unhideWhenUsed="1"/>
@@ -2701,22 +2790,22 @@
     <w:lsdException w:name="index 7" w:semiHidden="1" w:unhideWhenUsed="1"/>
     <w:lsdException w:name="index 8" w:semiHidden="1" w:unhideWhenUsed="1"/>
     <w:lsdException w:name="index 9" w:semiHidden="1" w:unhideWhenUsed="1"/>
-    <w:lsdException w:name="toc 1" w:semiHidden="1" w:uiPriority="39" w:unhideWhenUsed="1"/>
-    <w:lsdException w:name="toc 2" w:semiHidden="1" w:uiPriority="39" w:unhideWhenUsed="1"/>
-    <w:lsdException w:name="toc 3" w:semiHidden="1" w:uiPriority="39" w:unhideWhenUsed="1"/>
-    <w:lsdException w:name="toc 4" w:semiHidden="1" w:uiPriority="39" w:unhideWhenUsed="1"/>
-    <w:lsdException w:name="toc 5" w:semiHidden="1" w:uiPriority="39" w:unhideWhenUsed="1"/>
-    <w:lsdException w:name="toc 6" w:semiHidden="1" w:uiPriority="39" w:unhideWhenUsed="1"/>
-    <w:lsdException w:name="toc 7" w:semiHidden="1" w:uiPriority="39" w:unhideWhenUsed="1"/>
-    <w:lsdException w:name="toc 8" w:semiHidden="1" w:uiPriority="39" w:unhideWhenUsed="1"/>
-    <w:lsdException w:name="toc 9" w:semiHidden="1" w:uiPriority="39" w:unhideWhenUsed="1"/>
+    <w:lsdException w:name="toc 1" w:uiPriority="39" w:semiHidden="1" w:unhideWhenUsed="1"/>
+    <w:lsdException w:name="toc 2" w:uiPriority="39" w:semiHidden="1" w:unhideWhenUsed="1"/>
+    <w:lsdException w:name="toc 3" w:uiPriority="39" w:semiHidden="1" w:unhideWhenUsed="1"/>
+    <w:lsdException w:name="toc 4" w:uiPriority="39" w:semiHidden="1" w:unhideWhenUsed="1"/>
+    <w:lsdException w:name="toc 5" w:uiPriority="39" w:semiHidden="1" w:unhideWhenUsed="1"/>
+    <w:lsdException w:name="toc 6" w:uiPriority="39" w:semiHidden="1" w:unhideWhenUsed="1"/>
+    <w:lsdException w:name="toc 7" w:uiPriority="39" w:semiHidden="1" w:unhideWhenUsed="1"/>
+    <w:lsdException w:name="toc 8" w:uiPriority="39" w:semiHidden="1" w:unhideWhenUsed="1"/>
+    <w:lsdException w:name="toc 9" w:uiPriority="39" w:semiHidden="1" w:unhideWhenUsed="1"/>
     <w:lsdException w:name="Normal Indent" w:semiHidden="1" w:unhideWhenUsed="1"/>
     <w:lsdException w:name="footnote text" w:semiHidden="1" w:unhideWhenUsed="1"/>
     <w:lsdException w:name="annotation text" w:semiHidden="1" w:unhideWhenUsed="1"/>
     <w:lsdException w:name="header" w:semiHidden="1" w:unhideWhenUsed="1"/>
     <w:lsdException w:name="footer" w:semiHidden="1" w:unhideWhenUsed="1"/>
     <w:lsdException w:name="index heading" w:semiHidden="1" w:unhideWhenUsed="1"/>
-    <w:lsdException w:name="caption" w:semiHidden="1" w:uiPriority="35" w:unhideWhenUsed="1" w:qFormat="1"/>
+    <w:lsdException w:name="caption" w:uiPriority="35" w:semiHidden="1" w:unhideWhenUsed="1" w:qFormat="1"/>
     <w:lsdException w:name="table of figures" w:semiHidden="1" w:unhideWhenUsed="1"/>
     <w:lsdException w:name="envelope address" w:semiHidden="1" w:unhideWhenUsed="1"/>
     <w:lsdException w:name="envelope return" w:semiHidden="1" w:unhideWhenUsed="1"/>
@@ -2747,7 +2836,7 @@
     <w:lsdException w:name="Title" w:uiPriority="10" w:qFormat="1"/>
     <w:lsdException w:name="Closing" w:semiHidden="1" w:unhideWhenUsed="1"/>
     <w:lsdException w:name="Signature" w:semiHidden="1" w:unhideWhenUsed="1"/>
-    <w:lsdException w:name="Default Paragraph Font" w:semiHidden="1" w:uiPriority="1" w:unhideWhenUsed="1"/>
+    <w:lsdException w:name="Default Paragraph Font" w:uiPriority="1" w:semiHidden="1" w:unhideWhenUsed="1"/>
     <w:lsdException w:name="Body Text" w:semiHidden="1" w:unhideWhenUsed="1"/>
     <w:lsdException w:name="Body Text Indent" w:semiHidden="1" w:unhideWhenUsed="1"/>
     <w:lsdException w:name="List Continue" w:semiHidden="1" w:unhideWhenUsed="1"/>
@@ -2947,8 +3036,8 @@
     <w:lsdException w:name="Subtle Reference" w:uiPriority="31" w:qFormat="1"/>
     <w:lsdException w:name="Intense Reference" w:uiPriority="32" w:qFormat="1"/>
     <w:lsdException w:name="Book Title" w:uiPriority="33" w:qFormat="1"/>
-    <w:lsdException w:name="Bibliography" w:semiHidden="1" w:uiPriority="37" w:unhideWhenUsed="1"/>
-    <w:lsdException w:name="TOC Heading" w:semiHidden="1" w:uiPriority="39" w:unhideWhenUsed="1" w:qFormat="1"/>
+    <w:lsdException w:name="Bibliography" w:uiPriority="37" w:semiHidden="1" w:unhideWhenUsed="1"/>
+    <w:lsdException w:name="TOC Heading" w:uiPriority="39" w:semiHidden="1" w:unhideWhenUsed="1" w:qFormat="1"/>
     <w:lsdException w:name="Plain Table 1" w:uiPriority="41"/>
     <w:lsdException w:name="Plain Table 2" w:uiPriority="42"/>
     <w:lsdException w:name="Plain Table 3" w:uiPriority="43"/>
@@ -3059,7 +3148,7 @@
     <w:lsdException w:name="Unresolved Mention" w:semiHidden="1" w:unhideWhenUsed="1"/>
     <w:lsdException w:name="Smart Link" w:semiHidden="1" w:unhideWhenUsed="1"/>
   </w:latentStyles>
-  <w:style w:type="paragraph" w:default="1" w:styleId="Normal">
+  <w:style w:type="paragraph" w:styleId="Normal" w:default="1">
     <w:name w:val="Normal"/>
     <w:qFormat/>
   </w:style>
@@ -3075,7 +3164,7 @@
       <w:outlineLvl w:val="2"/>
     </w:pPr>
     <w:rPr>
-      <w:rFonts w:ascii="Times New Roman" w:eastAsia="Times New Roman" w:hAnsi="Times New Roman" w:cs="Times New Roman"/>
+      <w:rFonts w:ascii="Times New Roman" w:hAnsi="Times New Roman" w:eastAsia="Times New Roman" w:cs="Times New Roman"/>
       <w:b/>
       <w:bCs/>
       <w:kern w:val="0"/>
@@ -3096,7 +3185,7 @@
       <w:outlineLvl w:val="3"/>
     </w:pPr>
     <w:rPr>
-      <w:rFonts w:ascii="Times New Roman" w:eastAsia="Times New Roman" w:hAnsi="Times New Roman" w:cs="Times New Roman"/>
+      <w:rFonts w:ascii="Times New Roman" w:hAnsi="Times New Roman" w:eastAsia="Times New Roman" w:cs="Times New Roman"/>
       <w:b/>
       <w:bCs/>
       <w:kern w:val="0"/>
@@ -3105,13 +3194,13 @@
       <w14:ligatures w14:val="none"/>
     </w:rPr>
   </w:style>
-  <w:style w:type="character" w:default="1" w:styleId="DefaultParagraphFont">
+  <w:style w:type="character" w:styleId="DefaultParagraphFont" w:default="1">
     <w:name w:val="Default Paragraph Font"/>
     <w:uiPriority w:val="1"/>
     <w:semiHidden/>
     <w:unhideWhenUsed/>
   </w:style>
-  <w:style w:type="table" w:default="1" w:styleId="TableNormal">
+  <w:style w:type="table" w:styleId="TableNormal" w:default="1">
     <w:name w:val="Normal Table"/>
     <w:uiPriority w:val="99"/>
     <w:semiHidden/>
@@ -3126,20 +3215,20 @@
       </w:tblCellMar>
     </w:tblPr>
   </w:style>
-  <w:style w:type="numbering" w:default="1" w:styleId="NoList">
+  <w:style w:type="numbering" w:styleId="NoList" w:default="1">
     <w:name w:val="No List"/>
     <w:uiPriority w:val="99"/>
     <w:semiHidden/>
     <w:unhideWhenUsed/>
   </w:style>
-  <w:style w:type="character" w:customStyle="1" w:styleId="Heading3Char">
+  <w:style w:type="character" w:styleId="Heading3Char" w:customStyle="1">
     <w:name w:val="Heading 3 Char"/>
     <w:basedOn w:val="DefaultParagraphFont"/>
     <w:link w:val="Heading3"/>
     <w:uiPriority w:val="9"/>
     <w:rsid w:val="005D6F87"/>
     <w:rPr>
-      <w:rFonts w:ascii="Times New Roman" w:eastAsia="Times New Roman" w:hAnsi="Times New Roman" w:cs="Times New Roman"/>
+      <w:rFonts w:ascii="Times New Roman" w:hAnsi="Times New Roman" w:eastAsia="Times New Roman" w:cs="Times New Roman"/>
       <w:b/>
       <w:bCs/>
       <w:kern w:val="0"/>
@@ -3148,14 +3237,14 @@
       <w14:ligatures w14:val="none"/>
     </w:rPr>
   </w:style>
-  <w:style w:type="character" w:customStyle="1" w:styleId="Heading4Char">
+  <w:style w:type="character" w:styleId="Heading4Char" w:customStyle="1">
     <w:name w:val="Heading 4 Char"/>
     <w:basedOn w:val="DefaultParagraphFont"/>
     <w:link w:val="Heading4"/>
     <w:uiPriority w:val="9"/>
     <w:rsid w:val="005D6F87"/>
     <w:rPr>
-      <w:rFonts w:ascii="Times New Roman" w:eastAsia="Times New Roman" w:hAnsi="Times New Roman" w:cs="Times New Roman"/>
+      <w:rFonts w:ascii="Times New Roman" w:hAnsi="Times New Roman" w:eastAsia="Times New Roman" w:cs="Times New Roman"/>
       <w:b/>
       <w:bCs/>
       <w:kern w:val="0"/>
@@ -3175,7 +3264,7 @@
       <w:spacing w:before="100" w:beforeAutospacing="1" w:after="100" w:afterAutospacing="1" w:line="240" w:lineRule="auto"/>
     </w:pPr>
     <w:rPr>
-      <w:rFonts w:ascii="Times New Roman" w:eastAsia="Times New Roman" w:hAnsi="Times New Roman" w:cs="Times New Roman"/>
+      <w:rFonts w:ascii="Times New Roman" w:hAnsi="Times New Roman" w:eastAsia="Times New Roman" w:cs="Times New Roman"/>
       <w:kern w:val="0"/>
       <w:sz w:val="24"/>
       <w:szCs w:val="24"/>
@@ -3204,7 +3293,7 @@
       <w:iCs/>
     </w:rPr>
   </w:style>
-  <w:style w:type="paragraph" w:customStyle="1" w:styleId="task-list-item">
+  <w:style w:type="paragraph" w:styleId="task-list-item" w:customStyle="1">
     <w:name w:val="task-list-item"/>
     <w:basedOn w:val="Normal"/>
     <w:rsid w:val="00424BCA"/>
@@ -3212,7 +3301,7 @@
       <w:spacing w:before="100" w:beforeAutospacing="1" w:after="100" w:afterAutospacing="1" w:line="240" w:lineRule="auto"/>
     </w:pPr>
     <w:rPr>
-      <w:rFonts w:ascii="Times New Roman" w:eastAsia="Times New Roman" w:hAnsi="Times New Roman" w:cs="Times New Roman"/>
+      <w:rFonts w:ascii="Times New Roman" w:hAnsi="Times New Roman" w:eastAsia="Times New Roman" w:cs="Times New Roman"/>
       <w:kern w:val="0"/>
       <w:sz w:val="24"/>
       <w:szCs w:val="24"/>
@@ -3234,7 +3323,7 @@
       <w:spacing w:after="0" w:line="240" w:lineRule="auto"/>
     </w:pPr>
   </w:style>
-  <w:style w:type="character" w:customStyle="1" w:styleId="HeaderChar">
+  <w:style w:type="character" w:styleId="HeaderChar" w:customStyle="1">
     <w:name w:val="Header Char"/>
     <w:basedOn w:val="DefaultParagraphFont"/>
     <w:link w:val="Header"/>
@@ -3256,14 +3345,14 @@
       <w:spacing w:after="0" w:line="240" w:lineRule="auto"/>
     </w:pPr>
   </w:style>
-  <w:style w:type="character" w:customStyle="1" w:styleId="FooterChar">
+  <w:style w:type="character" w:styleId="FooterChar" w:customStyle="1">
     <w:name w:val="Footer Char"/>
     <w:basedOn w:val="DefaultParagraphFont"/>
     <w:link w:val="Footer"/>
     <w:uiPriority w:val="99"/>
     <w:rsid w:val="00417C6A"/>
   </w:style>
-  <w:style w:type="paragraph" w:customStyle="1" w:styleId="paragraph">
+  <w:style w:type="paragraph" w:styleId="paragraph" w:customStyle="1">
     <w:name w:val="paragraph"/>
     <w:basedOn w:val="Normal"/>
     <w:rsid w:val="009578A3"/>
@@ -3271,19 +3360,19 @@
       <w:spacing w:before="100" w:beforeAutospacing="1" w:after="100" w:afterAutospacing="1" w:line="240" w:lineRule="auto"/>
     </w:pPr>
     <w:rPr>
-      <w:rFonts w:ascii="Times New Roman" w:eastAsia="Times New Roman" w:hAnsi="Times New Roman" w:cs="Times New Roman"/>
+      <w:rFonts w:ascii="Times New Roman" w:hAnsi="Times New Roman" w:eastAsia="Times New Roman" w:cs="Times New Roman"/>
       <w:kern w:val="0"/>
       <w:sz w:val="24"/>
       <w:szCs w:val="24"/>
       <w14:ligatures w14:val="none"/>
     </w:rPr>
   </w:style>
-  <w:style w:type="character" w:customStyle="1" w:styleId="normaltextrun">
+  <w:style w:type="character" w:styleId="normaltextrun" w:customStyle="1">
     <w:name w:val="normaltextrun"/>
     <w:basedOn w:val="DefaultParagraphFont"/>
     <w:rsid w:val="009578A3"/>
   </w:style>
-  <w:style w:type="character" w:customStyle="1" w:styleId="eop">
+  <w:style w:type="character" w:styleId="eop" w:customStyle="1">
     <w:name w:val="eop"/>
     <w:basedOn w:val="DefaultParagraphFont"/>
     <w:rsid w:val="009578A3"/>
@@ -3587,15 +3676,6 @@
 </file>
 
 <file path=customXml/item1.xml><?xml version="1.0" encoding="utf-8"?>
-<?mso-contentType ?>
-<FormTemplates xmlns="http://schemas.microsoft.com/sharepoint/v3/contenttype/forms">
-  <Display>DocumentLibraryForm</Display>
-  <Edit>DocumentLibraryForm</Edit>
-  <New>DocumentLibraryForm</New>
-</FormTemplates>
-</file>
-
-<file path=customXml/item2.xml><?xml version="1.0" encoding="utf-8"?>
 <p:properties xmlns:p="http://schemas.microsoft.com/office/2006/metadata/properties" xmlns:xsi="http://www.w3.org/2001/XMLSchema-instance" xmlns:pc="http://schemas.microsoft.com/office/infopath/2007/PartnerControls">
   <documentManagement>
     <TaxCatchAll xmlns="15421740-46cd-401b-b22f-0b6c9da52387" xsi:nil="true"/>
@@ -3604,6 +3684,15 @@
     </lcf76f155ced4ddcb4097134ff3c332f>
   </documentManagement>
 </p:properties>
+</file>
+
+<file path=customXml/item2.xml><?xml version="1.0" encoding="utf-8"?>
+<?mso-contentType ?>
+<FormTemplates xmlns="http://schemas.microsoft.com/sharepoint/v3/contenttype/forms">
+  <Display>DocumentLibraryForm</Display>
+  <Edit>DocumentLibraryForm</Edit>
+  <New>DocumentLibraryForm</New>
+</FormTemplates>
 </file>
 
 <file path=customXml/item3.xml><?xml version="1.0" encoding="utf-8"?>
@@ -3842,26 +3931,20 @@
 </file>
 
 <file path=customXml/itemProps1.xml><?xml version="1.0" encoding="utf-8"?>
-<ds:datastoreItem xmlns:ds="http://schemas.openxmlformats.org/officeDocument/2006/customXml" ds:itemID="{CE28C224-98D2-402E-BB6B-019907DA36CD}">
+<ds:datastoreItem xmlns:ds="http://schemas.openxmlformats.org/officeDocument/2006/customXml" ds:itemID="{C298C591-A010-4D57-801A-94674DD4D403}">
   <ds:schemaRefs>
-    <ds:schemaRef ds:uri="http://schemas.microsoft.com/sharepoint/v3/contenttype/forms"/>
+    <ds:schemaRef ds:uri="http://schemas.microsoft.com/office/2006/metadata/properties"/>
+    <ds:schemaRef ds:uri="http://schemas.microsoft.com/office/infopath/2007/PartnerControls"/>
+    <ds:schemaRef ds:uri="15421740-46cd-401b-b22f-0b6c9da52387"/>
+    <ds:schemaRef ds:uri="9fccc204-5713-4c78-a21d-59793ba36069"/>
   </ds:schemaRefs>
 </ds:datastoreItem>
 </file>
 
 <file path=customXml/itemProps2.xml><?xml version="1.0" encoding="utf-8"?>
-<ds:datastoreItem xmlns:ds="http://schemas.openxmlformats.org/officeDocument/2006/customXml" ds:itemID="{C298C591-A010-4D57-801A-94674DD4D403}">
+<ds:datastoreItem xmlns:ds="http://schemas.openxmlformats.org/officeDocument/2006/customXml" ds:itemID="{CE28C224-98D2-402E-BB6B-019907DA36CD}">
   <ds:schemaRefs>
-    <ds:schemaRef ds:uri="http://schemas.microsoft.com/office/2006/metadata/properties"/>
-    <ds:schemaRef ds:uri="15421740-46cd-401b-b22f-0b6c9da52387"/>
-    <ds:schemaRef ds:uri="http://schemas.microsoft.com/office/infopath/2007/PartnerControls"/>
-    <ds:schemaRef ds:uri="http://purl.org/dc/terms/"/>
-    <ds:schemaRef ds:uri="http://www.w3.org/XML/1998/namespace"/>
-    <ds:schemaRef ds:uri="http://purl.org/dc/elements/1.1/"/>
-    <ds:schemaRef ds:uri="http://schemas.openxmlformats.org/package/2006/metadata/core-properties"/>
-    <ds:schemaRef ds:uri="9fccc204-5713-4c78-a21d-59793ba36069"/>
-    <ds:schemaRef ds:uri="http://schemas.microsoft.com/office/2006/documentManagement/types"/>
-    <ds:schemaRef ds:uri="http://purl.org/dc/dcmitype/"/>
+    <ds:schemaRef ds:uri="http://schemas.microsoft.com/sharepoint/v3/contenttype/forms"/>
   </ds:schemaRefs>
 </ds:datastoreItem>
 </file>

</xml_diff>